<commit_message>
added more to passage analysis
</commit_message>
<xml_diff>
--- a/English 1027f/Passage_Analysis.docx
+++ b/English 1027f/Passage_Analysis.docx
@@ -1,11 +1,11 @@
 
 <file path=word/document.xml><?xml version="1.0" encoding="utf-8"?>
-<w:document xmlns:wpc="http://schemas.microsoft.com/office/word/2010/wordprocessingCanvas" xmlns:cx="http://schemas.microsoft.com/office/drawing/2014/chartex" xmlns:cx1="http://schemas.microsoft.com/office/drawing/2015/9/8/chartex" xmlns:cx2="http://schemas.microsoft.com/office/drawing/2015/10/21/chartex" xmlns:cx3="http://schemas.microsoft.com/office/drawing/2016/5/9/chartex" xmlns:cx4="http://schemas.microsoft.com/office/drawing/2016/5/10/chartex" xmlns:cx5="http://schemas.microsoft.com/office/drawing/2016/5/11/chartex" xmlns:cx6="http://schemas.microsoft.com/office/drawing/2016/5/12/chartex" xmlns:cx7="http://schemas.microsoft.com/office/drawing/2016/5/13/chartex" xmlns:cx8="http://schemas.microsoft.com/office/drawing/2016/5/14/chartex" xmlns:mc="http://schemas.openxmlformats.org/markup-compatibility/2006" xmlns:aink="http://schemas.microsoft.com/office/drawing/2016/ink" xmlns:am3d="http://schemas.microsoft.com/office/drawing/2017/model3d" xmlns:o="urn:schemas-microsoft-com:office:office" xmlns:r="http://schemas.openxmlformats.org/officeDocument/2006/relationships" xmlns:m="http://schemas.openxmlformats.org/officeDocument/2006/math" xmlns:v="urn:schemas-microsoft-com:vml" xmlns:wp14="http://schemas.microsoft.com/office/word/2010/wordprocessingDrawing" xmlns:wp="http://schemas.openxmlformats.org/drawingml/2006/wordprocessingDrawing" xmlns:w10="urn:schemas-microsoft-com:office:word" xmlns:w="http://schemas.openxmlformats.org/wordprocessingml/2006/main" xmlns:w14="http://schemas.microsoft.com/office/word/2010/wordml" xmlns:w15="http://schemas.microsoft.com/office/word/2012/wordml" xmlns:w16se="http://schemas.microsoft.com/office/word/2015/wordml/symex" xmlns:wpg="http://schemas.microsoft.com/office/word/2010/wordprocessingGroup" xmlns:wpi="http://schemas.microsoft.com/office/word/2010/wordprocessingInk" xmlns:wne="http://schemas.microsoft.com/office/word/2006/wordml" xmlns:wps="http://schemas.microsoft.com/office/word/2010/wordprocessingShape" mc:Ignorable="w14 w15 w16se wp14">
+<w:document xmlns:o="urn:schemas-microsoft-com:office:office" xmlns:r="http://schemas.openxmlformats.org/officeDocument/2006/relationships" xmlns:v="urn:schemas-microsoft-com:vml" xmlns:w="http://schemas.openxmlformats.org/wordprocessingml/2006/main" xmlns:w10="urn:schemas-microsoft-com:office:word" xmlns:wp="http://schemas.openxmlformats.org/drawingml/2006/wordprocessingDrawing" xmlns:wps="http://schemas.microsoft.com/office/word/2010/wordprocessingShape" xmlns:wpg="http://schemas.microsoft.com/office/word/2010/wordprocessingGroup" xmlns:mc="http://schemas.openxmlformats.org/markup-compatibility/2006" xmlns:wp14="http://schemas.microsoft.com/office/word/2010/wordprocessingDrawing" xmlns:w14="http://schemas.microsoft.com/office/word/2010/wordml" mc:Ignorable="w14 wp14">
   <w:body>
     <w:p>
       <w:pPr>
         <w:pStyle w:val="Standard"/>
-        <w:spacing w:line="480" w:lineRule="auto"/>
+        <w:spacing w:lineRule="auto" w:line="480"/>
         <w:rPr>
           <w:rFonts w:ascii="Times New Roman" w:hAnsi="Times New Roman" w:cs="Times New Roman"/>
         </w:rPr>
@@ -14,7 +14,7 @@
       <w:bookmarkEnd w:id="0"/>
       <w:r>
         <w:rPr>
-          <w:rFonts w:ascii="Times New Roman" w:hAnsi="Times New Roman" w:cs="Times New Roman"/>
+          <w:rFonts w:cs="Times New Roman" w:ascii="Times New Roman" w:hAnsi="Times New Roman"/>
         </w:rPr>
         <w:t>Paul Bartlett</w:t>
       </w:r>
@@ -22,14 +22,14 @@
     <w:p>
       <w:pPr>
         <w:pStyle w:val="Standard"/>
-        <w:spacing w:line="480" w:lineRule="auto"/>
-        <w:rPr>
-          <w:rFonts w:ascii="Times New Roman" w:hAnsi="Times New Roman" w:cs="Times New Roman"/>
-        </w:rPr>
-      </w:pPr>
-      <w:r>
-        <w:rPr>
-          <w:rFonts w:ascii="Times New Roman" w:hAnsi="Times New Roman" w:cs="Times New Roman"/>
+        <w:spacing w:lineRule="auto" w:line="480"/>
+        <w:rPr>
+          <w:rFonts w:ascii="Times New Roman" w:hAnsi="Times New Roman" w:cs="Times New Roman"/>
+        </w:rPr>
+      </w:pPr>
+      <w:r>
+        <w:rPr>
+          <w:rFonts w:cs="Times New Roman" w:ascii="Times New Roman" w:hAnsi="Times New Roman"/>
         </w:rPr>
         <w:t>Professor Christopher Keep</w:t>
       </w:r>
@@ -37,14 +37,14 @@
     <w:p>
       <w:pPr>
         <w:pStyle w:val="Standard"/>
-        <w:spacing w:line="480" w:lineRule="auto"/>
-        <w:rPr>
-          <w:rFonts w:ascii="Times New Roman" w:hAnsi="Times New Roman" w:cs="Times New Roman"/>
-        </w:rPr>
-      </w:pPr>
-      <w:r>
-        <w:rPr>
-          <w:rFonts w:ascii="Times New Roman" w:hAnsi="Times New Roman" w:cs="Times New Roman"/>
+        <w:spacing w:lineRule="auto" w:line="480"/>
+        <w:rPr>
+          <w:rFonts w:ascii="Times New Roman" w:hAnsi="Times New Roman" w:cs="Times New Roman"/>
+        </w:rPr>
+      </w:pPr>
+      <w:r>
+        <w:rPr>
+          <w:rFonts w:cs="Times New Roman" w:ascii="Times New Roman" w:hAnsi="Times New Roman"/>
         </w:rPr>
         <w:t>Elizabeth Jinsun Song</w:t>
       </w:r>
@@ -52,14 +52,14 @@
     <w:p>
       <w:pPr>
         <w:pStyle w:val="Standard"/>
-        <w:spacing w:line="480" w:lineRule="auto"/>
-        <w:rPr>
-          <w:rFonts w:ascii="Times New Roman" w:hAnsi="Times New Roman" w:cs="Times New Roman"/>
-        </w:rPr>
-      </w:pPr>
-      <w:r>
-        <w:rPr>
-          <w:rFonts w:ascii="Times New Roman" w:hAnsi="Times New Roman" w:cs="Times New Roman"/>
+        <w:spacing w:lineRule="auto" w:line="480"/>
+        <w:rPr>
+          <w:rFonts w:ascii="Times New Roman" w:hAnsi="Times New Roman" w:cs="Times New Roman"/>
+        </w:rPr>
+      </w:pPr>
+      <w:r>
+        <w:rPr>
+          <w:rFonts w:cs="Times New Roman" w:ascii="Times New Roman" w:hAnsi="Times New Roman"/>
         </w:rPr>
         <w:t>ENG 1027F, Tutorial 009</w:t>
       </w:r>
@@ -67,14 +67,14 @@
     <w:p>
       <w:pPr>
         <w:pStyle w:val="Standard"/>
-        <w:spacing w:line="480" w:lineRule="auto"/>
-        <w:rPr>
-          <w:rFonts w:ascii="Times New Roman" w:hAnsi="Times New Roman" w:cs="Times New Roman"/>
-        </w:rPr>
-      </w:pPr>
-      <w:r>
-        <w:rPr>
-          <w:rFonts w:ascii="Times New Roman" w:hAnsi="Times New Roman" w:cs="Times New Roman"/>
+        <w:spacing w:lineRule="auto" w:line="480"/>
+        <w:rPr>
+          <w:rFonts w:ascii="Times New Roman" w:hAnsi="Times New Roman" w:cs="Times New Roman"/>
+        </w:rPr>
+      </w:pPr>
+      <w:r>
+        <w:rPr>
+          <w:rFonts w:cs="Times New Roman" w:ascii="Times New Roman" w:hAnsi="Times New Roman"/>
         </w:rPr>
         <w:t>18 October 2017</w:t>
       </w:r>
@@ -82,23 +82,28 @@
     <w:p>
       <w:pPr>
         <w:pStyle w:val="Standard"/>
-        <w:spacing w:line="480" w:lineRule="auto"/>
-        <w:rPr>
-          <w:rFonts w:ascii="Times New Roman" w:hAnsi="Times New Roman" w:cs="Times New Roman"/>
-        </w:rPr>
-      </w:pPr>
-    </w:p>
-    <w:p>
-      <w:pPr>
-        <w:pStyle w:val="Standard"/>
-        <w:spacing w:line="480" w:lineRule="auto"/>
-        <w:rPr>
-          <w:rFonts w:ascii="Times New Roman" w:hAnsi="Times New Roman" w:cs="Times New Roman"/>
-        </w:rPr>
-      </w:pPr>
-      <w:r>
-        <w:rPr>
-          <w:rFonts w:ascii="Times New Roman" w:hAnsi="Times New Roman" w:cs="Times New Roman"/>
+        <w:spacing w:lineRule="auto" w:line="480"/>
+        <w:rPr>
+          <w:rFonts w:ascii="Times New Roman" w:hAnsi="Times New Roman" w:cs="Times New Roman"/>
+        </w:rPr>
+      </w:pPr>
+      <w:r>
+        <w:rPr>
+          <w:rFonts w:cs="Times New Roman" w:ascii="Times New Roman" w:hAnsi="Times New Roman"/>
+        </w:rPr>
+      </w:r>
+    </w:p>
+    <w:p>
+      <w:pPr>
+        <w:pStyle w:val="Standard"/>
+        <w:spacing w:lineRule="auto" w:line="480"/>
+        <w:rPr>
+          <w:rFonts w:ascii="Times New Roman" w:hAnsi="Times New Roman" w:cs="Times New Roman"/>
+        </w:rPr>
+      </w:pPr>
+      <w:r>
+        <w:rPr>
+          <w:rFonts w:cs="Times New Roman" w:ascii="Times New Roman" w:hAnsi="Times New Roman"/>
         </w:rPr>
         <w:t>Setting – Electrical tram outside the city. The whole story they were inside his parents apartment where Gregor was because they were afraid to leave him alone. The story never specifies when the events occur, but based on the references in the story it would have likely taken place in the past (1900’s).</w:t>
       </w:r>
@@ -106,23 +111,28 @@
     <w:p>
       <w:pPr>
         <w:pStyle w:val="Standard"/>
-        <w:spacing w:line="480" w:lineRule="auto"/>
-        <w:rPr>
-          <w:rFonts w:ascii="Times New Roman" w:hAnsi="Times New Roman" w:cs="Times New Roman"/>
-        </w:rPr>
-      </w:pPr>
-    </w:p>
-    <w:p>
-      <w:pPr>
-        <w:pStyle w:val="Standard"/>
-        <w:spacing w:line="480" w:lineRule="auto"/>
-        <w:rPr>
-          <w:rFonts w:ascii="Times New Roman" w:hAnsi="Times New Roman" w:cs="Times New Roman"/>
-        </w:rPr>
-      </w:pPr>
-      <w:r>
-        <w:rPr>
-          <w:rFonts w:ascii="Times New Roman" w:hAnsi="Times New Roman" w:cs="Times New Roman"/>
+        <w:spacing w:lineRule="auto" w:line="480"/>
+        <w:rPr>
+          <w:rFonts w:ascii="Times New Roman" w:hAnsi="Times New Roman" w:cs="Times New Roman"/>
+        </w:rPr>
+      </w:pPr>
+      <w:r>
+        <w:rPr>
+          <w:rFonts w:cs="Times New Roman" w:ascii="Times New Roman" w:hAnsi="Times New Roman"/>
+        </w:rPr>
+      </w:r>
+    </w:p>
+    <w:p>
+      <w:pPr>
+        <w:pStyle w:val="Standard"/>
+        <w:spacing w:lineRule="auto" w:line="480"/>
+        <w:rPr>
+          <w:rFonts w:ascii="Times New Roman" w:hAnsi="Times New Roman" w:cs="Times New Roman"/>
+        </w:rPr>
+      </w:pPr>
+      <w:r>
+        <w:rPr>
+          <w:rFonts w:cs="Times New Roman" w:ascii="Times New Roman" w:hAnsi="Times New Roman"/>
         </w:rPr>
         <w:t>Characters – Gregor Samsa: Protagonist of the story. Was the financial support for his family after his father stopped working 5 years before. Never questioned why he was a bug and instead seemed to just accept it. He is a round character, although he does not seem to develop much through the story.</w:t>
       </w:r>
@@ -130,23 +140,28 @@
     <w:p>
       <w:pPr>
         <w:pStyle w:val="Standard"/>
-        <w:spacing w:line="480" w:lineRule="auto"/>
-        <w:rPr>
-          <w:rFonts w:ascii="Times New Roman" w:hAnsi="Times New Roman" w:cs="Times New Roman"/>
-        </w:rPr>
-      </w:pPr>
-    </w:p>
-    <w:p>
-      <w:pPr>
-        <w:pStyle w:val="Standard"/>
-        <w:spacing w:line="480" w:lineRule="auto"/>
-        <w:rPr>
-          <w:rFonts w:ascii="Times New Roman" w:hAnsi="Times New Roman" w:cs="Times New Roman"/>
-        </w:rPr>
-      </w:pPr>
-      <w:r>
-        <w:rPr>
-          <w:rFonts w:ascii="Times New Roman" w:hAnsi="Times New Roman" w:cs="Times New Roman"/>
+        <w:spacing w:lineRule="auto" w:line="480"/>
+        <w:rPr>
+          <w:rFonts w:ascii="Times New Roman" w:hAnsi="Times New Roman" w:cs="Times New Roman"/>
+        </w:rPr>
+      </w:pPr>
+      <w:r>
+        <w:rPr>
+          <w:rFonts w:cs="Times New Roman" w:ascii="Times New Roman" w:hAnsi="Times New Roman"/>
+        </w:rPr>
+      </w:r>
+    </w:p>
+    <w:p>
+      <w:pPr>
+        <w:pStyle w:val="Standard"/>
+        <w:spacing w:lineRule="auto" w:line="480"/>
+        <w:rPr>
+          <w:rFonts w:ascii="Times New Roman" w:hAnsi="Times New Roman" w:cs="Times New Roman"/>
+        </w:rPr>
+      </w:pPr>
+      <w:r>
+        <w:rPr>
+          <w:rFonts w:cs="Times New Roman" w:ascii="Times New Roman" w:hAnsi="Times New Roman"/>
         </w:rPr>
         <w:t>Grete Samsa: Only character who accepts Gregor after his transformation. Cares for Gregor throughout the story, to the point of getting angry with her mother when she tries to take over. They seem to be close based on parts of the story indicating how he appreciated her musical performances more than anyone else and even wanted to save money to get them tickets for a musical concert for Christmas.</w:t>
       </w:r>
@@ -154,23 +169,28 @@
     <w:p>
       <w:pPr>
         <w:pStyle w:val="Standard"/>
-        <w:spacing w:line="480" w:lineRule="auto"/>
-        <w:rPr>
-          <w:rFonts w:ascii="Times New Roman" w:hAnsi="Times New Roman" w:cs="Times New Roman"/>
-        </w:rPr>
-      </w:pPr>
-    </w:p>
-    <w:p>
-      <w:pPr>
-        <w:pStyle w:val="Standard"/>
-        <w:spacing w:line="480" w:lineRule="auto"/>
-        <w:rPr>
-          <w:rFonts w:ascii="Times New Roman" w:hAnsi="Times New Roman" w:cs="Times New Roman"/>
-        </w:rPr>
-      </w:pPr>
-      <w:r>
-        <w:rPr>
-          <w:rFonts w:ascii="Times New Roman" w:hAnsi="Times New Roman" w:cs="Times New Roman"/>
+        <w:spacing w:lineRule="auto" w:line="480"/>
+        <w:rPr>
+          <w:rFonts w:ascii="Times New Roman" w:hAnsi="Times New Roman" w:cs="Times New Roman"/>
+        </w:rPr>
+      </w:pPr>
+      <w:r>
+        <w:rPr>
+          <w:rFonts w:cs="Times New Roman" w:ascii="Times New Roman" w:hAnsi="Times New Roman"/>
+        </w:rPr>
+      </w:r>
+    </w:p>
+    <w:p>
+      <w:pPr>
+        <w:pStyle w:val="Standard"/>
+        <w:spacing w:lineRule="auto" w:line="480"/>
+        <w:rPr>
+          <w:rFonts w:ascii="Times New Roman" w:hAnsi="Times New Roman" w:cs="Times New Roman"/>
+        </w:rPr>
+      </w:pPr>
+      <w:r>
+        <w:rPr>
+          <w:rFonts w:cs="Times New Roman" w:ascii="Times New Roman" w:hAnsi="Times New Roman"/>
         </w:rPr>
         <w:t>Plot: About a man who gets turned into a dung beetle and how he adjusts to his new life until he eventually dies.</w:t>
       </w:r>
@@ -178,23 +198,28 @@
     <w:p>
       <w:pPr>
         <w:pStyle w:val="Standard"/>
-        <w:spacing w:line="480" w:lineRule="auto"/>
-        <w:rPr>
-          <w:rFonts w:ascii="Times New Roman" w:hAnsi="Times New Roman" w:cs="Times New Roman"/>
-        </w:rPr>
-      </w:pPr>
-    </w:p>
-    <w:p>
-      <w:pPr>
-        <w:pStyle w:val="Standard"/>
-        <w:spacing w:line="480" w:lineRule="auto"/>
-        <w:rPr>
-          <w:rFonts w:ascii="Times New Roman" w:hAnsi="Times New Roman" w:cs="Times New Roman"/>
-        </w:rPr>
-      </w:pPr>
-      <w:r>
-        <w:rPr>
-          <w:rFonts w:ascii="Times New Roman" w:hAnsi="Times New Roman" w:cs="Times New Roman"/>
+        <w:spacing w:lineRule="auto" w:line="480"/>
+        <w:rPr>
+          <w:rFonts w:ascii="Times New Roman" w:hAnsi="Times New Roman" w:cs="Times New Roman"/>
+        </w:rPr>
+      </w:pPr>
+      <w:r>
+        <w:rPr>
+          <w:rFonts w:cs="Times New Roman" w:ascii="Times New Roman" w:hAnsi="Times New Roman"/>
+        </w:rPr>
+      </w:r>
+    </w:p>
+    <w:p>
+      <w:pPr>
+        <w:pStyle w:val="Standard"/>
+        <w:spacing w:lineRule="auto" w:line="480"/>
+        <w:rPr>
+          <w:rFonts w:ascii="Times New Roman" w:hAnsi="Times New Roman" w:cs="Times New Roman"/>
+        </w:rPr>
+      </w:pPr>
+      <w:r>
+        <w:rPr>
+          <w:rFonts w:cs="Times New Roman" w:ascii="Times New Roman" w:hAnsi="Times New Roman"/>
         </w:rPr>
         <w:t>Diction: Denotative, precise, explains the bizarre world around him in a functional style.</w:t>
       </w:r>
@@ -202,23 +227,28 @@
     <w:p>
       <w:pPr>
         <w:pStyle w:val="Standard"/>
-        <w:spacing w:line="480" w:lineRule="auto"/>
-        <w:rPr>
-          <w:rFonts w:ascii="Times New Roman" w:hAnsi="Times New Roman" w:cs="Times New Roman"/>
-        </w:rPr>
-      </w:pPr>
-    </w:p>
-    <w:p>
-      <w:pPr>
-        <w:pStyle w:val="Standard"/>
-        <w:spacing w:line="480" w:lineRule="auto"/>
-        <w:rPr>
-          <w:rFonts w:ascii="Times New Roman" w:hAnsi="Times New Roman" w:cs="Times New Roman"/>
-        </w:rPr>
-      </w:pPr>
-      <w:r>
-        <w:rPr>
-          <w:rFonts w:ascii="Times New Roman" w:hAnsi="Times New Roman" w:cs="Times New Roman"/>
+        <w:spacing w:lineRule="auto" w:line="480"/>
+        <w:rPr>
+          <w:rFonts w:ascii="Times New Roman" w:hAnsi="Times New Roman" w:cs="Times New Roman"/>
+        </w:rPr>
+      </w:pPr>
+      <w:r>
+        <w:rPr>
+          <w:rFonts w:cs="Times New Roman" w:ascii="Times New Roman" w:hAnsi="Times New Roman"/>
+        </w:rPr>
+      </w:r>
+    </w:p>
+    <w:p>
+      <w:pPr>
+        <w:pStyle w:val="Standard"/>
+        <w:spacing w:lineRule="auto" w:line="480"/>
+        <w:rPr>
+          <w:rFonts w:ascii="Times New Roman" w:hAnsi="Times New Roman" w:cs="Times New Roman"/>
+        </w:rPr>
+      </w:pPr>
+      <w:r>
+        <w:rPr>
+          <w:rFonts w:cs="Times New Roman" w:ascii="Times New Roman" w:hAnsi="Times New Roman"/>
         </w:rPr>
         <w:t>Tone: Helpless, changes to hope</w:t>
       </w:r>
@@ -226,23 +256,28 @@
     <w:p>
       <w:pPr>
         <w:pStyle w:val="Standard"/>
-        <w:spacing w:line="480" w:lineRule="auto"/>
-        <w:rPr>
-          <w:rFonts w:ascii="Times New Roman" w:hAnsi="Times New Roman" w:cs="Times New Roman"/>
-        </w:rPr>
-      </w:pPr>
-    </w:p>
-    <w:p>
-      <w:pPr>
-        <w:pStyle w:val="Standard"/>
-        <w:spacing w:line="480" w:lineRule="auto"/>
-        <w:rPr>
-          <w:rFonts w:ascii="Times New Roman" w:hAnsi="Times New Roman" w:cs="Times New Roman"/>
-        </w:rPr>
-      </w:pPr>
-      <w:r>
-        <w:rPr>
-          <w:rFonts w:ascii="Times New Roman" w:hAnsi="Times New Roman" w:cs="Times New Roman"/>
+        <w:spacing w:lineRule="auto" w:line="480"/>
+        <w:rPr>
+          <w:rFonts w:ascii="Times New Roman" w:hAnsi="Times New Roman" w:cs="Times New Roman"/>
+        </w:rPr>
+      </w:pPr>
+      <w:r>
+        <w:rPr>
+          <w:rFonts w:cs="Times New Roman" w:ascii="Times New Roman" w:hAnsi="Times New Roman"/>
+        </w:rPr>
+      </w:r>
+    </w:p>
+    <w:p>
+      <w:pPr>
+        <w:pStyle w:val="Standard"/>
+        <w:spacing w:lineRule="auto" w:line="480"/>
+        <w:rPr>
+          <w:rFonts w:ascii="Times New Roman" w:hAnsi="Times New Roman" w:cs="Times New Roman"/>
+        </w:rPr>
+      </w:pPr>
+      <w:r>
+        <w:rPr>
+          <w:rFonts w:cs="Times New Roman" w:ascii="Times New Roman" w:hAnsi="Times New Roman"/>
         </w:rPr>
         <w:t>Narrative perspective: Moved outside of Gregor, now can see the family and the relief they feel in his death</w:t>
       </w:r>
@@ -250,23 +285,28 @@
     <w:p>
       <w:pPr>
         <w:pStyle w:val="Standard"/>
-        <w:spacing w:line="480" w:lineRule="auto"/>
-        <w:rPr>
-          <w:rFonts w:ascii="Times New Roman" w:hAnsi="Times New Roman" w:cs="Times New Roman"/>
-        </w:rPr>
-      </w:pPr>
-    </w:p>
-    <w:p>
-      <w:pPr>
-        <w:pStyle w:val="Standard"/>
-        <w:spacing w:line="480" w:lineRule="auto"/>
-        <w:rPr>
-          <w:rFonts w:ascii="Times New Roman" w:hAnsi="Times New Roman" w:cs="Times New Roman"/>
-        </w:rPr>
-      </w:pPr>
-      <w:r>
-        <w:rPr>
-          <w:rFonts w:ascii="Times New Roman" w:hAnsi="Times New Roman" w:cs="Times New Roman"/>
+        <w:spacing w:lineRule="auto" w:line="480"/>
+        <w:rPr>
+          <w:rFonts w:ascii="Times New Roman" w:hAnsi="Times New Roman" w:cs="Times New Roman"/>
+        </w:rPr>
+      </w:pPr>
+      <w:r>
+        <w:rPr>
+          <w:rFonts w:cs="Times New Roman" w:ascii="Times New Roman" w:hAnsi="Times New Roman"/>
+        </w:rPr>
+      </w:r>
+    </w:p>
+    <w:p>
+      <w:pPr>
+        <w:pStyle w:val="Standard"/>
+        <w:spacing w:lineRule="auto" w:line="480"/>
+        <w:rPr>
+          <w:rFonts w:ascii="Times New Roman" w:hAnsi="Times New Roman" w:cs="Times New Roman"/>
+        </w:rPr>
+      </w:pPr>
+      <w:r>
+        <w:rPr>
+          <w:rFonts w:cs="Times New Roman" w:ascii="Times New Roman" w:hAnsi="Times New Roman"/>
         </w:rPr>
         <w:t>This passage is important because it shows how much Gregor’s condition consumed the family in grief and misfortune, while in reality the family was doing well.</w:t>
       </w:r>
@@ -274,23 +314,28 @@
     <w:p>
       <w:pPr>
         <w:pStyle w:val="Standard"/>
-        <w:spacing w:line="480" w:lineRule="auto"/>
-        <w:rPr>
-          <w:rFonts w:ascii="Times New Roman" w:hAnsi="Times New Roman" w:cs="Times New Roman"/>
-        </w:rPr>
-      </w:pPr>
-    </w:p>
-    <w:p>
-      <w:pPr>
-        <w:pStyle w:val="Standard"/>
-        <w:spacing w:line="480" w:lineRule="auto"/>
-        <w:rPr>
-          <w:rFonts w:ascii="Times New Roman" w:hAnsi="Times New Roman" w:cs="Times New Roman"/>
-        </w:rPr>
-      </w:pPr>
-      <w:r>
-        <w:rPr>
-          <w:rFonts w:ascii="Times New Roman" w:hAnsi="Times New Roman" w:cs="Times New Roman"/>
+        <w:spacing w:lineRule="auto" w:line="480"/>
+        <w:rPr>
+          <w:rFonts w:ascii="Times New Roman" w:hAnsi="Times New Roman" w:cs="Times New Roman"/>
+        </w:rPr>
+      </w:pPr>
+      <w:r>
+        <w:rPr>
+          <w:rFonts w:cs="Times New Roman" w:ascii="Times New Roman" w:hAnsi="Times New Roman"/>
+        </w:rPr>
+      </w:r>
+    </w:p>
+    <w:p>
+      <w:pPr>
+        <w:pStyle w:val="Standard"/>
+        <w:spacing w:lineRule="auto" w:line="480"/>
+        <w:rPr>
+          <w:rFonts w:ascii="Times New Roman" w:hAnsi="Times New Roman" w:cs="Times New Roman"/>
+        </w:rPr>
+      </w:pPr>
+      <w:r>
+        <w:rPr>
+          <w:rFonts w:cs="Times New Roman" w:ascii="Times New Roman" w:hAnsi="Times New Roman"/>
         </w:rPr>
         <w:t>Thesis: The Metamorphosis is a story about how your response to your struggles define and shape who you are. Characters, plot</w:t>
       </w:r>
@@ -298,289 +343,104 @@
     <w:p>
       <w:pPr>
         <w:pStyle w:val="Standard"/>
-        <w:spacing w:line="480" w:lineRule="auto"/>
-        <w:rPr>
-          <w:rFonts w:ascii="Times New Roman" w:hAnsi="Times New Roman" w:cs="Times New Roman"/>
-        </w:rPr>
-      </w:pPr>
-    </w:p>
-    <w:p>
-      <w:pPr>
-        <w:pStyle w:val="Standard"/>
-        <w:spacing w:line="480" w:lineRule="auto"/>
-        <w:rPr>
-          <w:rFonts w:ascii="Times New Roman" w:hAnsi="Times New Roman" w:cs="Times New Roman"/>
-        </w:rPr>
-      </w:pPr>
-      <w:r>
-        <w:rPr>
-          <w:rFonts w:ascii="Times New Roman" w:hAnsi="Times New Roman" w:cs="Times New Roman"/>
-        </w:rPr>
-        <w:t>Gregor’s struggles start at the beginning of the story when he wakes up. He discovers that he has been turned into a monstrous verminous bug and hopelessly struggles to get up so that he can go to work.</w:t>
-      </w:r>
-      <w:r>
-        <w:rPr>
-          <w:rFonts w:ascii="Times New Roman" w:hAnsi="Times New Roman" w:cs="Times New Roman"/>
-        </w:rPr>
-        <w:t xml:space="preserve"> It takes him a long time to finally understand that he can’t continue working due to his transformation. Although </w:t>
-      </w:r>
-      <w:r>
-        <w:rPr>
-          <w:rFonts w:ascii="Times New Roman" w:hAnsi="Times New Roman" w:cs="Times New Roman"/>
-        </w:rPr>
-        <w:t>Gregor</w:t>
-      </w:r>
-      <w:r>
-        <w:rPr>
-          <w:rFonts w:ascii="Times New Roman" w:hAnsi="Times New Roman" w:cs="Times New Roman"/>
-        </w:rPr>
-        <w:t xml:space="preserve"> does </w:t>
-      </w:r>
-      <w:r>
-        <w:rPr>
-          <w:rFonts w:ascii="Times New Roman" w:hAnsi="Times New Roman" w:cs="Times New Roman"/>
-        </w:rPr>
-        <w:t>become more comfortable with</w:t>
-      </w:r>
-      <w:r>
-        <w:rPr>
-          <w:rFonts w:ascii="Times New Roman" w:hAnsi="Times New Roman" w:cs="Times New Roman"/>
-        </w:rPr>
-        <w:t xml:space="preserve"> his </w:t>
-      </w:r>
-      <w:r>
-        <w:rPr>
-          <w:rFonts w:ascii="Times New Roman" w:hAnsi="Times New Roman" w:cs="Times New Roman"/>
-        </w:rPr>
-        <w:t xml:space="preserve">new </w:t>
-      </w:r>
-      <w:r>
-        <w:rPr>
-          <w:rFonts w:ascii="Times New Roman" w:hAnsi="Times New Roman" w:cs="Times New Roman"/>
-        </w:rPr>
-        <w:t xml:space="preserve">body, preferring to be in tighter spaces and climb on the walls, </w:t>
-      </w:r>
-      <w:r>
-        <w:rPr>
-          <w:rFonts w:ascii="Times New Roman" w:hAnsi="Times New Roman" w:cs="Times New Roman"/>
-        </w:rPr>
-        <w:t xml:space="preserve">he </w:t>
-      </w:r>
-      <w:r>
-        <w:rPr>
-          <w:rFonts w:ascii="Times New Roman" w:hAnsi="Times New Roman" w:cs="Times New Roman"/>
-        </w:rPr>
-        <w:t>still struggles with his</w:t>
-      </w:r>
-      <w:r>
-        <w:rPr>
-          <w:rFonts w:ascii="Times New Roman" w:hAnsi="Times New Roman" w:cs="Times New Roman"/>
-        </w:rPr>
-        <w:t xml:space="preserve"> past</w:t>
-      </w:r>
-      <w:r>
-        <w:rPr>
-          <w:rFonts w:ascii="Times New Roman" w:hAnsi="Times New Roman" w:cs="Times New Roman"/>
-        </w:rPr>
-        <w:t xml:space="preserve"> human self </w:t>
-      </w:r>
-      <w:r>
-        <w:rPr>
-          <w:rFonts w:ascii="Times New Roman" w:hAnsi="Times New Roman" w:cs="Times New Roman"/>
-        </w:rPr>
-        <w:t>and even puts up a fight when his mother and sister are “taking away from him everything he cherished” (Kafka 46). In his selfishness to preserve his childhood belongings, he terrifies his mother who was previously excited to finally get to see him since his transformation.</w:t>
-      </w:r>
-      <w:r>
-        <w:rPr>
-          <w:rFonts w:ascii="Times New Roman" w:hAnsi="Times New Roman" w:cs="Times New Roman"/>
-        </w:rPr>
-        <w:t xml:space="preserve"> Gregor continues to cause problems for his family in his own selfishness and eventually dies being unable to adjust to his new struggles.</w:t>
-      </w:r>
-    </w:p>
-    <w:p>
-      <w:pPr>
-        <w:pStyle w:val="Standard"/>
-        <w:spacing w:line="480" w:lineRule="auto"/>
-        <w:rPr>
-          <w:rFonts w:ascii="Times New Roman" w:hAnsi="Times New Roman" w:cs="Times New Roman"/>
-        </w:rPr>
-      </w:pPr>
-    </w:p>
-    <w:p>
-      <w:pPr>
-        <w:pStyle w:val="Standard"/>
-        <w:spacing w:line="480" w:lineRule="auto"/>
-        <w:rPr>
-          <w:rFonts w:ascii="Times New Roman" w:hAnsi="Times New Roman" w:cs="Times New Roman"/>
-        </w:rPr>
-      </w:pPr>
-      <w:r>
-        <w:rPr>
-          <w:rFonts w:ascii="Times New Roman" w:hAnsi="Times New Roman" w:cs="Times New Roman"/>
-        </w:rPr>
-        <w:t xml:space="preserve">Grete is the first person in their family who manages to accept Gregor’s grotesque transformation. </w:t>
-      </w:r>
-      <w:r>
-        <w:rPr>
-          <w:rFonts w:ascii="Times New Roman" w:hAnsi="Times New Roman" w:cs="Times New Roman"/>
-        </w:rPr>
-        <w:t xml:space="preserve">Although she </w:t>
-      </w:r>
-      <w:r>
-        <w:rPr>
-          <w:rFonts w:ascii="Times New Roman" w:hAnsi="Times New Roman" w:cs="Times New Roman"/>
-        </w:rPr>
-        <w:t>is</w:t>
-      </w:r>
-      <w:r>
-        <w:rPr>
-          <w:rFonts w:ascii="Times New Roman" w:hAnsi="Times New Roman" w:cs="Times New Roman"/>
-        </w:rPr>
-        <w:t xml:space="preserve"> terrified of him at first, she ends up being the main caregiver and eventually adjusts to the routine</w:t>
-      </w:r>
-      <w:r>
-        <w:rPr>
-          <w:rFonts w:ascii="Times New Roman" w:hAnsi="Times New Roman" w:cs="Times New Roman"/>
-        </w:rPr>
-        <w:t xml:space="preserve"> of feeding him and cleaning his room</w:t>
-      </w:r>
-      <w:r>
-        <w:rPr>
-          <w:rFonts w:ascii="Times New Roman" w:hAnsi="Times New Roman" w:cs="Times New Roman"/>
-        </w:rPr>
-        <w:t>.</w:t>
-      </w:r>
-      <w:r>
-        <w:rPr>
-          <w:rFonts w:ascii="Times New Roman" w:hAnsi="Times New Roman" w:cs="Times New Roman"/>
-        </w:rPr>
-        <w:t xml:space="preserve"> She does the job as her role in the family and even goes as far as to get angry at her mother</w:t>
-      </w:r>
-      <w:r>
-        <w:rPr>
-          <w:rFonts w:ascii="Times New Roman" w:hAnsi="Times New Roman" w:cs="Times New Roman"/>
-        </w:rPr>
-        <w:t xml:space="preserve"> </w:t>
-      </w:r>
-      <w:r>
-        <w:rPr>
-          <w:rFonts w:ascii="Times New Roman" w:hAnsi="Times New Roman" w:cs="Times New Roman"/>
-        </w:rPr>
-        <w:t xml:space="preserve">for trying to intervene </w:t>
-      </w:r>
-      <w:r>
-        <w:rPr>
-          <w:rFonts w:ascii="Times New Roman" w:hAnsi="Times New Roman" w:cs="Times New Roman"/>
-        </w:rPr>
-        <w:t xml:space="preserve">to spare her the pain of seeing her </w:t>
-      </w:r>
-      <w:r>
-        <w:rPr>
-          <w:rFonts w:ascii="Times New Roman" w:hAnsi="Times New Roman" w:cs="Times New Roman"/>
-        </w:rPr>
-        <w:lastRenderedPageBreak/>
-        <w:t xml:space="preserve">transformed son. This is much different than her life before Gregor’s transformation, which </w:t>
-      </w:r>
-      <w:r>
-        <w:rPr>
-          <w:rFonts w:ascii="Times New Roman" w:hAnsi="Times New Roman" w:cs="Times New Roman"/>
-        </w:rPr>
-        <w:t>she was</w:t>
-      </w:r>
-      <w:r>
-        <w:rPr>
-          <w:rFonts w:ascii="Times New Roman" w:hAnsi="Times New Roman" w:cs="Times New Roman"/>
-        </w:rPr>
-        <w:t xml:space="preserve"> described as “a somewhat useless young woman”</w:t>
-      </w:r>
-      <w:r>
-        <w:rPr>
-          <w:rFonts w:ascii="Times New Roman" w:hAnsi="Times New Roman" w:cs="Times New Roman"/>
-        </w:rPr>
-        <w:t xml:space="preserve"> (Kafka 40).</w:t>
+        <w:spacing w:lineRule="auto" w:line="480"/>
+        <w:rPr>
+          <w:rFonts w:ascii="Times New Roman" w:hAnsi="Times New Roman" w:cs="Times New Roman"/>
+        </w:rPr>
+      </w:pPr>
+      <w:r>
+        <w:rPr>
+          <w:rFonts w:cs="Times New Roman" w:ascii="Times New Roman" w:hAnsi="Times New Roman"/>
+        </w:rPr>
+      </w:r>
+    </w:p>
+    <w:p>
+      <w:pPr>
+        <w:pStyle w:val="Standard"/>
+        <w:spacing w:lineRule="auto" w:line="480"/>
+        <w:rPr>
+          <w:rFonts w:ascii="Times New Roman" w:hAnsi="Times New Roman" w:cs="Times New Roman"/>
+        </w:rPr>
+      </w:pPr>
+      <w:r>
+        <w:rPr>
+          <w:rFonts w:cs="Times New Roman" w:ascii="Times New Roman" w:hAnsi="Times New Roman"/>
+        </w:rPr>
+        <w:t>Gregor’s struggles start at the beginning of the story when he wakes up. He discovers that he has been turned into a monstrous verminous bug and hopelessly struggles to get up so that he can go to work. It takes him a long time to finally understand that he can’t continue working due to his transformation. Although Gregor does become more comfortable with his new body, preferring to be in tighter spaces and climb on the walls, he still struggles with his past human self and even puts up a fight when his mother and sister are “taking away from him everything he cherished” (Kafka 46). In his selfishness to preserve his childhood belongings, he terrifies his mother who was previously excited to finally get to see him since his transformation. Gregor continues to cause problems for his family in his own selfishness and eventually dies being unable to adjust to his new struggles.</w:t>
+      </w:r>
+    </w:p>
+    <w:p>
+      <w:pPr>
+        <w:pStyle w:val="Standard"/>
+        <w:spacing w:lineRule="auto" w:line="480"/>
+        <w:rPr>
+          <w:rFonts w:ascii="Times New Roman" w:hAnsi="Times New Roman" w:cs="Times New Roman"/>
+        </w:rPr>
+      </w:pPr>
+      <w:r>
+        <w:rPr>
+          <w:rFonts w:cs="Times New Roman" w:ascii="Times New Roman" w:hAnsi="Times New Roman"/>
+        </w:rPr>
+      </w:r>
+    </w:p>
+    <w:p>
+      <w:pPr>
+        <w:pStyle w:val="Standard"/>
+        <w:spacing w:lineRule="auto" w:line="480"/>
+        <w:rPr/>
+      </w:pPr>
+      <w:r>
+        <w:rPr>
+          <w:rFonts w:cs="Times New Roman" w:ascii="Times New Roman" w:hAnsi="Times New Roman"/>
+        </w:rPr>
+        <w:t xml:space="preserve">Grete is the first person in their family who manages to accept Gregor’s grotesque transformation. Although she is terrified of him at first, she ends up being the main caregiver and eventually adjusts to the routine of feeding him and cleaning his room. She does the job as her role in the family and even goes as far as to get angry at her mother for trying to intervene to spare her the pain of seeing her transformed son. This is much different than her life before Gregor’s transformation, which she was described as “a somewhat useless young woman” (Kafka 40). </w:t>
+      </w:r>
+      <w:r>
+        <w:rPr>
+          <w:rFonts w:cs="Times New Roman" w:ascii="Times New Roman" w:hAnsi="Times New Roman"/>
+        </w:rPr>
+        <w:t>At the peak of conflict in the story, she ends up getting angry at Gregor and addresses him by name for the first time, showing (insert something). She stops doing the task as an act of sympathy for her brother and ends up getting a part time job and studying to further her career. At the end of her transformation, it is her who convinces her parents that it is time to get rid of Gregor. In the final passage with their family finally free of Gregor, they notice how much she has grown despite all the hardship she faced.</w:t>
       </w:r>
     </w:p>
     <w:sectPr>
+      <w:type w:val="nextPage"/>
       <w:pgSz w:w="12240" w:h="15840"/>
-      <w:pgMar w:top="1134" w:right="1134" w:bottom="1134" w:left="1134" w:header="720" w:footer="720" w:gutter="0"/>
-      <w:cols w:space="720"/>
+      <w:pgMar w:left="1134" w:right="1134" w:header="0" w:top="1134" w:footer="0" w:bottom="1134" w:gutter="0"/>
+      <w:pgNumType w:fmt="decimal"/>
+      <w:formProt w:val="false"/>
+      <w:textDirection w:val="lrTb"/>
+      <w:docGrid w:type="default" w:linePitch="240" w:charSpace="4294961151"/>
     </w:sectPr>
   </w:body>
 </w:document>
 </file>
 
-<file path=word/endnotes.xml><?xml version="1.0" encoding="utf-8"?>
-<w:endnotes xmlns:wpc="http://schemas.microsoft.com/office/word/2010/wordprocessingCanvas" xmlns:cx="http://schemas.microsoft.com/office/drawing/2014/chartex" xmlns:cx1="http://schemas.microsoft.com/office/drawing/2015/9/8/chartex" xmlns:cx2="http://schemas.microsoft.com/office/drawing/2015/10/21/chartex" xmlns:cx3="http://schemas.microsoft.com/office/drawing/2016/5/9/chartex" xmlns:cx4="http://schemas.microsoft.com/office/drawing/2016/5/10/chartex" xmlns:cx5="http://schemas.microsoft.com/office/drawing/2016/5/11/chartex" xmlns:cx6="http://schemas.microsoft.com/office/drawing/2016/5/12/chartex" xmlns:cx7="http://schemas.microsoft.com/office/drawing/2016/5/13/chartex" xmlns:cx8="http://schemas.microsoft.com/office/drawing/2016/5/14/chartex" xmlns:mc="http://schemas.openxmlformats.org/markup-compatibility/2006" xmlns:aink="http://schemas.microsoft.com/office/drawing/2016/ink" xmlns:am3d="http://schemas.microsoft.com/office/drawing/2017/model3d" xmlns:o="urn:schemas-microsoft-com:office:office" xmlns:r="http://schemas.openxmlformats.org/officeDocument/2006/relationships" xmlns:m="http://schemas.openxmlformats.org/officeDocument/2006/math" xmlns:v="urn:schemas-microsoft-com:vml" xmlns:wp14="http://schemas.microsoft.com/office/word/2010/wordprocessingDrawing" xmlns:wp="http://schemas.openxmlformats.org/drawingml/2006/wordprocessingDrawing" xmlns:w10="urn:schemas-microsoft-com:office:word" xmlns:w="http://schemas.openxmlformats.org/wordprocessingml/2006/main" xmlns:w14="http://schemas.microsoft.com/office/word/2010/wordml" xmlns:w15="http://schemas.microsoft.com/office/word/2012/wordml" xmlns:w16se="http://schemas.microsoft.com/office/word/2015/wordml/symex" xmlns:wpg="http://schemas.microsoft.com/office/word/2010/wordprocessingGroup" xmlns:wpi="http://schemas.microsoft.com/office/word/2010/wordprocessingInk" xmlns:wne="http://schemas.microsoft.com/office/word/2006/wordml" xmlns:wps="http://schemas.microsoft.com/office/word/2010/wordprocessingShape" mc:Ignorable="w14 w15 w16se wp14">
-  <w:endnote w:type="separator" w:id="-1">
-    <w:p>
-      <w:r>
-        <w:separator/>
-      </w:r>
-    </w:p>
-  </w:endnote>
-  <w:endnote w:type="continuationSeparator" w:id="0">
-    <w:p>
-      <w:r>
-        <w:continuationSeparator/>
-      </w:r>
-    </w:p>
-  </w:endnote>
-</w:endnotes>
-</file>
-
-<file path=word/footnotes.xml><?xml version="1.0" encoding="utf-8"?>
-<w:footnotes xmlns:wpc="http://schemas.microsoft.com/office/word/2010/wordprocessingCanvas" xmlns:cx="http://schemas.microsoft.com/office/drawing/2014/chartex" xmlns:cx1="http://schemas.microsoft.com/office/drawing/2015/9/8/chartex" xmlns:cx2="http://schemas.microsoft.com/office/drawing/2015/10/21/chartex" xmlns:cx3="http://schemas.microsoft.com/office/drawing/2016/5/9/chartex" xmlns:cx4="http://schemas.microsoft.com/office/drawing/2016/5/10/chartex" xmlns:cx5="http://schemas.microsoft.com/office/drawing/2016/5/11/chartex" xmlns:cx6="http://schemas.microsoft.com/office/drawing/2016/5/12/chartex" xmlns:cx7="http://schemas.microsoft.com/office/drawing/2016/5/13/chartex" xmlns:cx8="http://schemas.microsoft.com/office/drawing/2016/5/14/chartex" xmlns:mc="http://schemas.openxmlformats.org/markup-compatibility/2006" xmlns:aink="http://schemas.microsoft.com/office/drawing/2016/ink" xmlns:am3d="http://schemas.microsoft.com/office/drawing/2017/model3d" xmlns:o="urn:schemas-microsoft-com:office:office" xmlns:r="http://schemas.openxmlformats.org/officeDocument/2006/relationships" xmlns:m="http://schemas.openxmlformats.org/officeDocument/2006/math" xmlns:v="urn:schemas-microsoft-com:vml" xmlns:wp14="http://schemas.microsoft.com/office/word/2010/wordprocessingDrawing" xmlns:wp="http://schemas.openxmlformats.org/drawingml/2006/wordprocessingDrawing" xmlns:w10="urn:schemas-microsoft-com:office:word" xmlns:w="http://schemas.openxmlformats.org/wordprocessingml/2006/main" xmlns:w14="http://schemas.microsoft.com/office/word/2010/wordml" xmlns:w15="http://schemas.microsoft.com/office/word/2012/wordml" xmlns:w16se="http://schemas.microsoft.com/office/word/2015/wordml/symex" xmlns:wpg="http://schemas.microsoft.com/office/word/2010/wordprocessingGroup" xmlns:wpi="http://schemas.microsoft.com/office/word/2010/wordprocessingInk" xmlns:wne="http://schemas.microsoft.com/office/word/2006/wordml" xmlns:wps="http://schemas.microsoft.com/office/word/2010/wordprocessingShape" mc:Ignorable="w14 w15 w16se wp14">
-  <w:footnote w:type="separator" w:id="-1">
-    <w:p>
-      <w:r>
-        <w:rPr>
-          <w:color w:val="000000"/>
-        </w:rPr>
-        <w:separator/>
-      </w:r>
-    </w:p>
-  </w:footnote>
-  <w:footnote w:type="continuationSeparator" w:id="0">
-    <w:p>
-      <w:r>
-        <w:continuationSeparator/>
-      </w:r>
-    </w:p>
-  </w:footnote>
-</w:footnotes>
-</file>
-
 <file path=word/styles.xml><?xml version="1.0" encoding="utf-8"?>
-<w:styles xmlns:mc="http://schemas.openxmlformats.org/markup-compatibility/2006" xmlns:r="http://schemas.openxmlformats.org/officeDocument/2006/relationships" xmlns:w="http://schemas.openxmlformats.org/wordprocessingml/2006/main" xmlns:w14="http://schemas.microsoft.com/office/word/2010/wordml" xmlns:w15="http://schemas.microsoft.com/office/word/2012/wordml" xmlns:w16se="http://schemas.microsoft.com/office/word/2015/wordml/symex" mc:Ignorable="w14 w15 w16se">
+<w:styles xmlns:w="http://schemas.openxmlformats.org/wordprocessingml/2006/main" xmlns:w14="http://schemas.microsoft.com/office/word/2010/wordml" xmlns:mc="http://schemas.openxmlformats.org/markup-compatibility/2006" mc:Ignorable="w14">
   <w:docDefaults>
     <w:rPrDefault>
       <w:rPr>
-        <w:rFonts w:ascii="Liberation Serif" w:eastAsia="Droid Sans Fallback" w:hAnsi="Liberation Serif" w:cs="Noto Sans Devanagari"/>
-        <w:kern w:val="3"/>
+        <w:rFonts w:ascii="Liberation Serif" w:hAnsi="Liberation Serif" w:eastAsia="Droid Sans Fallback" w:cs="Noto Sans Devanagari"/>
         <w:sz w:val="24"/>
         <w:szCs w:val="24"/>
         <w:lang w:val="en-CA" w:eastAsia="zh-CN" w:bidi="hi-IN"/>
       </w:rPr>
     </w:rPrDefault>
     <w:pPrDefault>
-      <w:pPr>
-        <w:suppressAutoHyphens/>
-        <w:autoSpaceDN w:val="0"/>
-        <w:textAlignment w:val="baseline"/>
-      </w:pPr>
+      <w:pPr/>
     </w:pPrDefault>
   </w:docDefaults>
   <w:latentStyles w:defLockedState="0" w:defUIPriority="99" w:defSemiHidden="0" w:defUnhideWhenUsed="0" w:defQFormat="0" w:count="375">
     <w:lsdException w:name="Normal" w:uiPriority="0" w:qFormat="1"/>
     <w:lsdException w:name="heading 1" w:uiPriority="9" w:qFormat="1"/>
-    <w:lsdException w:name="heading 2" w:semiHidden="1" w:uiPriority="9" w:unhideWhenUsed="1" w:qFormat="1"/>
-    <w:lsdException w:name="heading 3" w:semiHidden="1" w:uiPriority="9" w:unhideWhenUsed="1" w:qFormat="1"/>
-    <w:lsdException w:name="heading 4" w:semiHidden="1" w:uiPriority="9" w:unhideWhenUsed="1" w:qFormat="1"/>
-    <w:lsdException w:name="heading 5" w:semiHidden="1" w:uiPriority="9" w:unhideWhenUsed="1" w:qFormat="1"/>
-    <w:lsdException w:name="heading 6" w:semiHidden="1" w:uiPriority="9" w:unhideWhenUsed="1" w:qFormat="1"/>
-    <w:lsdException w:name="heading 7" w:semiHidden="1" w:uiPriority="9" w:unhideWhenUsed="1" w:qFormat="1"/>
-    <w:lsdException w:name="heading 8" w:semiHidden="1" w:uiPriority="9" w:unhideWhenUsed="1" w:qFormat="1"/>
-    <w:lsdException w:name="heading 9" w:semiHidden="1" w:uiPriority="9" w:unhideWhenUsed="1" w:qFormat="1"/>
+    <w:lsdException w:name="heading 2" w:uiPriority="9" w:semiHidden="1" w:unhideWhenUsed="1" w:qFormat="1"/>
+    <w:lsdException w:name="heading 3" w:uiPriority="9" w:semiHidden="1" w:unhideWhenUsed="1" w:qFormat="1"/>
+    <w:lsdException w:name="heading 4" w:uiPriority="9" w:semiHidden="1" w:unhideWhenUsed="1" w:qFormat="1"/>
+    <w:lsdException w:name="heading 5" w:uiPriority="9" w:semiHidden="1" w:unhideWhenUsed="1" w:qFormat="1"/>
+    <w:lsdException w:name="heading 6" w:uiPriority="9" w:semiHidden="1" w:unhideWhenUsed="1" w:qFormat="1"/>
+    <w:lsdException w:name="heading 7" w:uiPriority="9" w:semiHidden="1" w:unhideWhenUsed="1" w:qFormat="1"/>
+    <w:lsdException w:name="heading 8" w:uiPriority="9" w:semiHidden="1" w:unhideWhenUsed="1" w:qFormat="1"/>
+    <w:lsdException w:name="heading 9" w:uiPriority="9" w:semiHidden="1" w:unhideWhenUsed="1" w:qFormat="1"/>
     <w:lsdException w:name="index 1" w:semiHidden="1" w:unhideWhenUsed="1"/>
     <w:lsdException w:name="index 2" w:semiHidden="1" w:unhideWhenUsed="1"/>
     <w:lsdException w:name="index 3" w:semiHidden="1" w:unhideWhenUsed="1"/>
@@ -590,22 +450,22 @@
     <w:lsdException w:name="index 7" w:semiHidden="1" w:unhideWhenUsed="1"/>
     <w:lsdException w:name="index 8" w:semiHidden="1" w:unhideWhenUsed="1"/>
     <w:lsdException w:name="index 9" w:semiHidden="1" w:unhideWhenUsed="1"/>
-    <w:lsdException w:name="toc 1" w:semiHidden="1" w:uiPriority="39" w:unhideWhenUsed="1"/>
-    <w:lsdException w:name="toc 2" w:semiHidden="1" w:uiPriority="39" w:unhideWhenUsed="1"/>
-    <w:lsdException w:name="toc 3" w:semiHidden="1" w:uiPriority="39" w:unhideWhenUsed="1"/>
-    <w:lsdException w:name="toc 4" w:semiHidden="1" w:uiPriority="39" w:unhideWhenUsed="1"/>
-    <w:lsdException w:name="toc 5" w:semiHidden="1" w:uiPriority="39" w:unhideWhenUsed="1"/>
-    <w:lsdException w:name="toc 6" w:semiHidden="1" w:uiPriority="39" w:unhideWhenUsed="1"/>
-    <w:lsdException w:name="toc 7" w:semiHidden="1" w:uiPriority="39" w:unhideWhenUsed="1"/>
-    <w:lsdException w:name="toc 8" w:semiHidden="1" w:uiPriority="39" w:unhideWhenUsed="1"/>
-    <w:lsdException w:name="toc 9" w:semiHidden="1" w:uiPriority="39" w:unhideWhenUsed="1"/>
+    <w:lsdException w:name="toc 1" w:uiPriority="39" w:semiHidden="1" w:unhideWhenUsed="1"/>
+    <w:lsdException w:name="toc 2" w:uiPriority="39" w:semiHidden="1" w:unhideWhenUsed="1"/>
+    <w:lsdException w:name="toc 3" w:uiPriority="39" w:semiHidden="1" w:unhideWhenUsed="1"/>
+    <w:lsdException w:name="toc 4" w:uiPriority="39" w:semiHidden="1" w:unhideWhenUsed="1"/>
+    <w:lsdException w:name="toc 5" w:uiPriority="39" w:semiHidden="1" w:unhideWhenUsed="1"/>
+    <w:lsdException w:name="toc 6" w:uiPriority="39" w:semiHidden="1" w:unhideWhenUsed="1"/>
+    <w:lsdException w:name="toc 7" w:uiPriority="39" w:semiHidden="1" w:unhideWhenUsed="1"/>
+    <w:lsdException w:name="toc 8" w:uiPriority="39" w:semiHidden="1" w:unhideWhenUsed="1"/>
+    <w:lsdException w:name="toc 9" w:uiPriority="39" w:semiHidden="1" w:unhideWhenUsed="1"/>
     <w:lsdException w:name="Normal Indent" w:semiHidden="1" w:unhideWhenUsed="1"/>
     <w:lsdException w:name="footnote text" w:semiHidden="1" w:unhideWhenUsed="1"/>
     <w:lsdException w:name="annotation text" w:semiHidden="1" w:unhideWhenUsed="1"/>
     <w:lsdException w:name="header" w:semiHidden="1" w:unhideWhenUsed="1"/>
     <w:lsdException w:name="footer" w:semiHidden="1" w:unhideWhenUsed="1"/>
     <w:lsdException w:name="index heading" w:semiHidden="1" w:unhideWhenUsed="1"/>
-    <w:lsdException w:name="caption" w:semiHidden="1" w:uiPriority="35" w:unhideWhenUsed="1" w:qFormat="1"/>
+    <w:lsdException w:name="caption" w:uiPriority="35" w:semiHidden="1" w:unhideWhenUsed="1" w:qFormat="1"/>
     <w:lsdException w:name="table of figures" w:semiHidden="1" w:unhideWhenUsed="1"/>
     <w:lsdException w:name="envelope address" w:semiHidden="1" w:unhideWhenUsed="1"/>
     <w:lsdException w:name="envelope return" w:semiHidden="1" w:unhideWhenUsed="1"/>
@@ -636,7 +496,7 @@
     <w:lsdException w:name="Title" w:uiPriority="10" w:qFormat="1"/>
     <w:lsdException w:name="Closing" w:semiHidden="1" w:unhideWhenUsed="1"/>
     <w:lsdException w:name="Signature" w:semiHidden="1" w:unhideWhenUsed="1"/>
-    <w:lsdException w:name="Default Paragraph Font" w:semiHidden="1" w:uiPriority="1" w:unhideWhenUsed="1"/>
+    <w:lsdException w:name="Default Paragraph Font" w:uiPriority="1" w:semiHidden="1" w:unhideWhenUsed="1"/>
     <w:lsdException w:name="Body Text" w:semiHidden="1" w:unhideWhenUsed="1"/>
     <w:lsdException w:name="Body Text Indent" w:semiHidden="1" w:unhideWhenUsed="1"/>
     <w:lsdException w:name="List Continue" w:semiHidden="1" w:unhideWhenUsed="1"/>
@@ -836,8 +696,8 @@
     <w:lsdException w:name="Subtle Reference" w:uiPriority="31" w:qFormat="1"/>
     <w:lsdException w:name="Intense Reference" w:uiPriority="32" w:qFormat="1"/>
     <w:lsdException w:name="Book Title" w:uiPriority="33" w:qFormat="1"/>
-    <w:lsdException w:name="Bibliography" w:semiHidden="1" w:uiPriority="37" w:unhideWhenUsed="1"/>
-    <w:lsdException w:name="TOC Heading" w:semiHidden="1" w:uiPriority="39" w:unhideWhenUsed="1" w:qFormat="1"/>
+    <w:lsdException w:name="Bibliography" w:uiPriority="37" w:semiHidden="1" w:unhideWhenUsed="1"/>
+    <w:lsdException w:name="TOC Heading" w:uiPriority="39" w:semiHidden="1" w:unhideWhenUsed="1" w:qFormat="1"/>
     <w:lsdException w:name="Plain Table 1" w:uiPriority="41"/>
     <w:lsdException w:name="Plain Table 2" w:uiPriority="42"/>
     <w:lsdException w:name="Plain Table 3" w:uiPriority="43"/>
@@ -947,15 +807,130 @@
     <w:lsdException w:name="Hashtag" w:semiHidden="1" w:unhideWhenUsed="1"/>
     <w:lsdException w:name="Unresolved Mention" w:semiHidden="1" w:unhideWhenUsed="1"/>
   </w:latentStyles>
-  <w:style w:type="paragraph" w:default="1" w:styleId="Normal">
+  <w:style w:type="paragraph" w:styleId="Normal" w:default="1">
     <w:name w:val="Normal"/>
     <w:qFormat/>
+    <w:pPr>
+      <w:widowControl/>
+      <w:suppressAutoHyphens w:val="true"/>
+      <w:bidi w:val="0"/>
+      <w:jc w:val="left"/>
+      <w:textAlignment w:val="baseline"/>
+    </w:pPr>
+    <w:rPr>
+      <w:rFonts w:ascii="Liberation Serif" w:hAnsi="Liberation Serif" w:eastAsia="Droid Sans Fallback" w:cs="Noto Sans Devanagari"/>
+      <w:color w:val="auto"/>
+      <w:sz w:val="24"/>
+      <w:szCs w:val="24"/>
+      <w:lang w:val="en-CA" w:eastAsia="zh-CN" w:bidi="hi-IN"/>
+    </w:rPr>
   </w:style>
-  <w:style w:type="character" w:default="1" w:styleId="DefaultParagraphFont">
+  <w:style w:type="character" w:styleId="DefaultParagraphFont" w:default="1">
     <w:name w:val="Default Paragraph Font"/>
     <w:uiPriority w:val="1"/>
     <w:semiHidden/>
     <w:unhideWhenUsed/>
+    <w:qFormat/>
+    <w:rPr/>
+  </w:style>
+  <w:style w:type="paragraph" w:styleId="Heading" w:customStyle="1">
+    <w:name w:val="Heading"/>
+    <w:basedOn w:val="Standard"/>
+    <w:next w:val="TextBody"/>
+    <w:qFormat/>
+    <w:pPr>
+      <w:keepNext w:val="true"/>
+      <w:spacing w:before="240" w:after="120"/>
+    </w:pPr>
+    <w:rPr>
+      <w:rFonts w:ascii="Liberation Sans" w:hAnsi="Liberation Sans"/>
+      <w:sz w:val="28"/>
+      <w:szCs w:val="28"/>
+    </w:rPr>
+  </w:style>
+  <w:style w:type="paragraph" w:styleId="TextBody">
+    <w:name w:val="Body Text"/>
+    <w:basedOn w:val="Normal"/>
+    <w:pPr>
+      <w:spacing w:lineRule="auto" w:line="288" w:before="0" w:after="140"/>
+    </w:pPr>
+    <w:rPr/>
+  </w:style>
+  <w:style w:type="paragraph" w:styleId="List">
+    <w:name w:val="List"/>
+    <w:basedOn w:val="Textbody1"/>
+    <w:pPr/>
+    <w:rPr/>
+  </w:style>
+  <w:style w:type="paragraph" w:styleId="Caption">
+    <w:name w:val="Caption"/>
+    <w:basedOn w:val="Normal"/>
+    <w:qFormat/>
+    <w:pPr>
+      <w:suppressLineNumbers/>
+      <w:spacing w:before="120" w:after="120"/>
+    </w:pPr>
+    <w:rPr>
+      <w:rFonts w:cs="Noto Sans Devanagari"/>
+      <w:i/>
+      <w:iCs/>
+      <w:sz w:val="24"/>
+      <w:szCs w:val="24"/>
+    </w:rPr>
+  </w:style>
+  <w:style w:type="paragraph" w:styleId="Index" w:customStyle="1">
+    <w:name w:val="Index"/>
+    <w:basedOn w:val="Standard"/>
+    <w:qFormat/>
+    <w:pPr>
+      <w:suppressLineNumbers/>
+    </w:pPr>
+    <w:rPr/>
+  </w:style>
+  <w:style w:type="paragraph" w:styleId="Standard" w:customStyle="1">
+    <w:name w:val="Standard"/>
+    <w:qFormat/>
+    <w:pPr>
+      <w:widowControl/>
+      <w:bidi w:val="0"/>
+      <w:jc w:val="left"/>
+    </w:pPr>
+    <w:rPr>
+      <w:rFonts w:ascii="Liberation Serif" w:hAnsi="Liberation Serif" w:eastAsia="Droid Sans Fallback" w:cs="Noto Sans Devanagari"/>
+      <w:color w:val="auto"/>
+      <w:sz w:val="24"/>
+      <w:szCs w:val="24"/>
+      <w:lang w:val="en-CA" w:eastAsia="zh-CN" w:bidi="hi-IN"/>
+    </w:rPr>
+  </w:style>
+  <w:style w:type="paragraph" w:styleId="Textbody1" w:customStyle="1">
+    <w:name w:val="Text body"/>
+    <w:basedOn w:val="Standard"/>
+    <w:qFormat/>
+    <w:pPr>
+      <w:spacing w:lineRule="auto" w:line="288" w:before="0" w:after="140"/>
+    </w:pPr>
+    <w:rPr/>
+  </w:style>
+  <w:style w:type="paragraph" w:styleId="Caption1">
+    <w:name w:val="caption"/>
+    <w:basedOn w:val="Standard"/>
+    <w:qFormat/>
+    <w:pPr>
+      <w:suppressLineNumbers/>
+      <w:spacing w:before="120" w:after="120"/>
+    </w:pPr>
+    <w:rPr>
+      <w:i/>
+      <w:iCs/>
+    </w:rPr>
+  </w:style>
+  <w:style w:type="numbering" w:styleId="NoList" w:default="1">
+    <w:name w:val="No List"/>
+    <w:uiPriority w:val="99"/>
+    <w:semiHidden/>
+    <w:unhideWhenUsed/>
+    <w:qFormat/>
   </w:style>
   <w:style w:type="table" w:default="1" w:styleId="TableNormal">
     <w:name w:val="Normal Table"/>
@@ -971,59 +946,6 @@
         <w:right w:w="108" w:type="dxa"/>
       </w:tblCellMar>
     </w:tblPr>
-  </w:style>
-  <w:style w:type="numbering" w:default="1" w:styleId="NoList">
-    <w:name w:val="No List"/>
-    <w:uiPriority w:val="99"/>
-    <w:semiHidden/>
-    <w:unhideWhenUsed/>
-  </w:style>
-  <w:style w:type="paragraph" w:customStyle="1" w:styleId="Standard">
-    <w:name w:val="Standard"/>
-  </w:style>
-  <w:style w:type="paragraph" w:customStyle="1" w:styleId="Heading">
-    <w:name w:val="Heading"/>
-    <w:basedOn w:val="Standard"/>
-    <w:next w:val="Textbody"/>
-    <w:pPr>
-      <w:keepNext/>
-      <w:spacing w:before="240" w:after="120"/>
-    </w:pPr>
-    <w:rPr>
-      <w:rFonts w:ascii="Liberation Sans" w:hAnsi="Liberation Sans"/>
-      <w:sz w:val="28"/>
-      <w:szCs w:val="28"/>
-    </w:rPr>
-  </w:style>
-  <w:style w:type="paragraph" w:customStyle="1" w:styleId="Textbody">
-    <w:name w:val="Text body"/>
-    <w:basedOn w:val="Standard"/>
-    <w:pPr>
-      <w:spacing w:after="140" w:line="288" w:lineRule="auto"/>
-    </w:pPr>
-  </w:style>
-  <w:style w:type="paragraph" w:styleId="List">
-    <w:name w:val="List"/>
-    <w:basedOn w:val="Textbody"/>
-  </w:style>
-  <w:style w:type="paragraph" w:styleId="Caption">
-    <w:name w:val="caption"/>
-    <w:basedOn w:val="Standard"/>
-    <w:pPr>
-      <w:suppressLineNumbers/>
-      <w:spacing w:before="120" w:after="120"/>
-    </w:pPr>
-    <w:rPr>
-      <w:i/>
-      <w:iCs/>
-    </w:rPr>
-  </w:style>
-  <w:style w:type="paragraph" w:customStyle="1" w:styleId="Index">
-    <w:name w:val="Index"/>
-    <w:basedOn w:val="Standard"/>
-    <w:pPr>
-      <w:suppressLineNumbers/>
-    </w:pPr>
   </w:style>
 </w:styles>
 </file>

</xml_diff>

<commit_message>
Intro and thesis complete
</commit_message>
<xml_diff>
--- a/English 1027f/Passage_Analysis.docx
+++ b/English 1027f/Passage_Analysis.docx
@@ -126,13 +126,7 @@
         <w:rPr>
           <w:rFonts w:ascii="Times New Roman" w:hAnsi="Times New Roman" w:cs="Times New Roman"/>
         </w:rPr>
-        <w:t xml:space="preserve"> apartment where Gregor was because they were afraid to leave </w:t>
-      </w:r>
-      <w:r>
-        <w:rPr>
-          <w:rFonts w:ascii="Times New Roman" w:hAnsi="Times New Roman" w:cs="Times New Roman"/>
-        </w:rPr>
-        <w:t>him alone. The story never specifies when the events occur, but based on the references in the story it would have likely taken place in the past (1900’s).</w:t>
+        <w:t xml:space="preserve"> apartment where Gregor was because they were afraid to leave him alone. The story never specifies when the events occur, but based on the references in the story it would have likely taken place in the past (1900’s).</w:t>
       </w:r>
     </w:p>
     <w:p>
@@ -170,13 +164,7 @@
         <w:rPr>
           <w:rFonts w:ascii="Times New Roman" w:hAnsi="Times New Roman" w:cs="Times New Roman"/>
         </w:rPr>
-        <w:t>: Protagonist of the story. Was the financial support for his family after</w:t>
-      </w:r>
-      <w:r>
-        <w:rPr>
-          <w:rFonts w:ascii="Times New Roman" w:hAnsi="Times New Roman" w:cs="Times New Roman"/>
-        </w:rPr>
-        <w:t xml:space="preserve"> his father stopped working 5 years before. Never questioned why he was a bug and instead seemed to just accept it. He is a round character, although he does not seem to develop much through the story.</w:t>
+        <w:t>: Protagonist of the story. Was the financial support for his family after his father stopped working 5 years before. Never questioned why he was a bug and instead seemed to just accept it. He is a round character, although he does not seem to develop much through the story.</w:t>
       </w:r>
     </w:p>
     <w:p>
@@ -214,19 +202,7 @@
         <w:rPr>
           <w:rFonts w:ascii="Times New Roman" w:hAnsi="Times New Roman" w:cs="Times New Roman"/>
         </w:rPr>
-        <w:t xml:space="preserve">: Only character who accepts Gregor after </w:t>
-      </w:r>
-      <w:r>
-        <w:rPr>
-          <w:rFonts w:ascii="Times New Roman" w:hAnsi="Times New Roman" w:cs="Times New Roman"/>
-        </w:rPr>
-        <w:t xml:space="preserve">his transformation. Cares for Gregor throughout the story, to the point of getting angry with her mother when she tries to take over. They seem to be close based on parts of the story indicating how he appreciated her musical performances more than anyone </w:t>
-      </w:r>
-      <w:r>
-        <w:rPr>
-          <w:rFonts w:ascii="Times New Roman" w:hAnsi="Times New Roman" w:cs="Times New Roman"/>
-        </w:rPr>
-        <w:t>else and even wanted to save money to get them tickets for a musical concert for Christmas.</w:t>
+        <w:t>: Only character who accepts Gregor after his transformation. Cares for Gregor throughout the story, to the point of getting angry with her mother when she tries to take over. They seem to be close based on parts of the story indicating how he appreciated her musical performances more than anyone else and even wanted to save money to get them tickets for a musical concert for Christmas.</w:t>
       </w:r>
     </w:p>
     <w:p>
@@ -274,13 +250,7 @@
         <w:rPr>
           <w:rFonts w:ascii="Times New Roman" w:hAnsi="Times New Roman" w:cs="Times New Roman"/>
         </w:rPr>
-        <w:t>Diction: Denotative, precise, explains the bizar</w:t>
-      </w:r>
-      <w:r>
-        <w:rPr>
-          <w:rFonts w:ascii="Times New Roman" w:hAnsi="Times New Roman" w:cs="Times New Roman"/>
-        </w:rPr>
-        <w:t>re world around him in a functional style.</w:t>
+        <w:t>Diction: Denotative, precise, explains the bizarre world around him in a functional style.</w:t>
       </w:r>
     </w:p>
     <w:p>
@@ -352,13 +322,7 @@
         <w:rPr>
           <w:rFonts w:ascii="Times New Roman" w:hAnsi="Times New Roman" w:cs="Times New Roman"/>
         </w:rPr>
-        <w:t>This passage is important because it shows how much Gregor’s conditio</w:t>
-      </w:r>
-      <w:r>
-        <w:rPr>
-          <w:rFonts w:ascii="Times New Roman" w:hAnsi="Times New Roman" w:cs="Times New Roman"/>
-        </w:rPr>
-        <w:t xml:space="preserve">n consumed the family in grief and misfortune, while </w:t>
+        <w:t xml:space="preserve">This passage is important because it shows how much Gregor’s condition consumed the family in grief and misfortune, while </w:t>
       </w:r>
       <w:proofErr w:type="gramStart"/>
       <w:r>
@@ -396,38 +360,242 @@
         <w:rPr>
           <w:rFonts w:ascii="Times New Roman" w:hAnsi="Times New Roman" w:cs="Times New Roman"/>
         </w:rPr>
-        <w:t>Thesis: The Metamorphosis is a story about how your response to your struggles define and shape who you are. Characters, plot</w:t>
-      </w:r>
-    </w:p>
-    <w:p>
-      <w:pPr>
-        <w:pStyle w:val="Standard"/>
-        <w:spacing w:line="480" w:lineRule="auto"/>
-        <w:rPr>
-          <w:rFonts w:ascii="Times New Roman" w:hAnsi="Times New Roman" w:cs="Times New Roman"/>
-        </w:rPr>
-      </w:pPr>
-    </w:p>
-    <w:p>
-      <w:pPr>
-        <w:pStyle w:val="Standard"/>
-        <w:spacing w:line="480" w:lineRule="auto"/>
-        <w:rPr>
-          <w:rFonts w:ascii="Times New Roman" w:hAnsi="Times New Roman" w:cs="Times New Roman"/>
-        </w:rPr>
-      </w:pPr>
-      <w:bookmarkStart w:id="0" w:name="_GoBack"/>
-      <w:r>
-        <w:rPr>
-          <w:rFonts w:ascii="Times New Roman" w:hAnsi="Times New Roman" w:cs="Times New Roman"/>
-        </w:rPr>
-        <w:t>Gregor’s struggles start at the begin</w:t>
-      </w:r>
-      <w:r>
-        <w:rPr>
-          <w:rFonts w:ascii="Times New Roman" w:hAnsi="Times New Roman" w:cs="Times New Roman"/>
-        </w:rPr>
-        <w:t>ning of the story when he wakes up</w:t>
+        <w:t xml:space="preserve">Thesis: </w:t>
+      </w:r>
+      <w:bookmarkStart w:id="0" w:name="_Hlk495908530"/>
+      <w:r>
+        <w:rPr>
+          <w:rFonts w:ascii="Times New Roman" w:hAnsi="Times New Roman" w:cs="Times New Roman"/>
+        </w:rPr>
+        <w:t>Through an analysis of the story’s characters, plot, this essay will demonstrate how the final passage of The</w:t>
+      </w:r>
+      <w:r>
+        <w:rPr>
+          <w:rFonts w:ascii="Times New Roman" w:hAnsi="Times New Roman" w:cs="Times New Roman"/>
+        </w:rPr>
+        <w:t xml:space="preserve"> Metamorphosis is about how your response to your struggles define and shape who you are. </w:t>
+      </w:r>
+      <w:bookmarkEnd w:id="0"/>
+    </w:p>
+    <w:p>
+      <w:pPr>
+        <w:pStyle w:val="Standard"/>
+        <w:spacing w:line="480" w:lineRule="auto"/>
+        <w:rPr>
+          <w:rFonts w:ascii="Times New Roman" w:hAnsi="Times New Roman" w:cs="Times New Roman"/>
+        </w:rPr>
+      </w:pPr>
+      <w:r>
+        <w:rPr>
+          <w:rFonts w:ascii="Times New Roman" w:hAnsi="Times New Roman" w:cs="Times New Roman"/>
+        </w:rPr>
+        <w:t xml:space="preserve">REDO: The Metamorphosis is a story about </w:t>
+      </w:r>
+      <w:r>
+        <w:rPr>
+          <w:rFonts w:ascii="Times New Roman" w:hAnsi="Times New Roman" w:cs="Times New Roman"/>
+        </w:rPr>
+        <w:t xml:space="preserve">how </w:t>
+      </w:r>
+      <w:r>
+        <w:rPr>
+          <w:rFonts w:ascii="Times New Roman" w:hAnsi="Times New Roman" w:cs="Times New Roman"/>
+        </w:rPr>
+        <w:t>lacking self</w:t>
+      </w:r>
+      <w:r>
+        <w:rPr>
+          <w:rFonts w:ascii="Times New Roman" w:hAnsi="Times New Roman" w:cs="Times New Roman"/>
+        </w:rPr>
+        <w:t>-</w:t>
+      </w:r>
+      <w:r>
+        <w:rPr>
+          <w:rFonts w:ascii="Times New Roman" w:hAnsi="Times New Roman" w:cs="Times New Roman"/>
+        </w:rPr>
+        <w:t>actualization</w:t>
+      </w:r>
+      <w:r>
+        <w:rPr>
+          <w:rFonts w:ascii="Times New Roman" w:hAnsi="Times New Roman" w:cs="Times New Roman"/>
+        </w:rPr>
+        <w:t>(criticism)</w:t>
+      </w:r>
+      <w:r>
+        <w:rPr>
+          <w:rFonts w:ascii="Times New Roman" w:hAnsi="Times New Roman" w:cs="Times New Roman"/>
+        </w:rPr>
+        <w:t xml:space="preserve"> will lead to your own destruction</w:t>
+      </w:r>
+    </w:p>
+    <w:p>
+      <w:pPr>
+        <w:pStyle w:val="Standard"/>
+        <w:spacing w:line="480" w:lineRule="auto"/>
+        <w:rPr>
+          <w:rFonts w:ascii="Times New Roman" w:hAnsi="Times New Roman" w:cs="Times New Roman"/>
+        </w:rPr>
+      </w:pPr>
+    </w:p>
+    <w:p>
+      <w:pPr>
+        <w:pStyle w:val="Standard"/>
+        <w:spacing w:line="480" w:lineRule="auto"/>
+        <w:rPr>
+          <w:rFonts w:ascii="Times New Roman" w:hAnsi="Times New Roman" w:cs="Times New Roman"/>
+        </w:rPr>
+      </w:pPr>
+      <w:r>
+        <w:rPr>
+          <w:rFonts w:ascii="Times New Roman" w:hAnsi="Times New Roman" w:cs="Times New Roman"/>
+        </w:rPr>
+        <w:t xml:space="preserve">Franz Kafka’s “The Metamorphosis” </w:t>
+      </w:r>
+      <w:r>
+        <w:rPr>
+          <w:rFonts w:ascii="Times New Roman" w:hAnsi="Times New Roman" w:cs="Times New Roman"/>
+        </w:rPr>
+        <w:t>reveals the pointlessness of human achievement.</w:t>
+      </w:r>
+      <w:r>
+        <w:rPr>
+          <w:rFonts w:ascii="Times New Roman" w:hAnsi="Times New Roman" w:cs="Times New Roman"/>
+        </w:rPr>
+        <w:t xml:space="preserve"> </w:t>
+      </w:r>
+      <w:r>
+        <w:rPr>
+          <w:rFonts w:ascii="Times New Roman" w:hAnsi="Times New Roman" w:cs="Times New Roman"/>
+        </w:rPr>
+        <w:t xml:space="preserve">The contrast between his simple and denotative </w:t>
+      </w:r>
+      <w:r>
+        <w:rPr>
+          <w:rFonts w:ascii="Times New Roman" w:hAnsi="Times New Roman" w:cs="Times New Roman"/>
+        </w:rPr>
+        <w:t>diction</w:t>
+      </w:r>
+      <w:r>
+        <w:rPr>
+          <w:rFonts w:ascii="Times New Roman" w:hAnsi="Times New Roman" w:cs="Times New Roman"/>
+        </w:rPr>
+        <w:t xml:space="preserve"> and the bizarre world creates a dark yet satirical style.</w:t>
+      </w:r>
+      <w:r>
+        <w:rPr>
+          <w:rFonts w:ascii="Times New Roman" w:hAnsi="Times New Roman" w:cs="Times New Roman"/>
+        </w:rPr>
+        <w:t xml:space="preserve"> A narrator </w:t>
+      </w:r>
+      <w:r>
+        <w:rPr>
+          <w:rFonts w:ascii="Times New Roman" w:hAnsi="Times New Roman" w:cs="Times New Roman"/>
+        </w:rPr>
+        <w:t>guides us inside and outside the thoughts of Gregor through third-person in free indirect discourse, allowing Kafka to rationalize th</w:t>
+      </w:r>
+      <w:bookmarkStart w:id="1" w:name="_GoBack"/>
+      <w:bookmarkEnd w:id="1"/>
+      <w:r>
+        <w:rPr>
+          <w:rFonts w:ascii="Times New Roman" w:hAnsi="Times New Roman" w:cs="Times New Roman"/>
+        </w:rPr>
+        <w:t>e unnatural events that occur to Gregor.</w:t>
+      </w:r>
+      <w:r>
+        <w:rPr>
+          <w:rFonts w:ascii="Times New Roman" w:hAnsi="Times New Roman" w:cs="Times New Roman"/>
+        </w:rPr>
+        <w:t xml:space="preserve"> The effect of this narrative style is to give the reader a sense of how the characters change after Gregor’s transformation.</w:t>
+      </w:r>
+      <w:r>
+        <w:rPr>
+          <w:rFonts w:ascii="Times New Roman" w:hAnsi="Times New Roman" w:cs="Times New Roman"/>
+        </w:rPr>
+        <w:t xml:space="preserve"> </w:t>
+      </w:r>
+      <w:r>
+        <w:rPr>
+          <w:rFonts w:ascii="Times New Roman" w:hAnsi="Times New Roman" w:cs="Times New Roman"/>
+        </w:rPr>
+        <w:t>Kafka</w:t>
+      </w:r>
+      <w:r>
+        <w:rPr>
+          <w:rFonts w:ascii="Times New Roman" w:hAnsi="Times New Roman" w:cs="Times New Roman"/>
+        </w:rPr>
+        <w:t xml:space="preserve"> </w:t>
+      </w:r>
+      <w:r>
+        <w:rPr>
+          <w:rFonts w:ascii="Times New Roman" w:hAnsi="Times New Roman" w:cs="Times New Roman"/>
+        </w:rPr>
+        <w:t>emphasize</w:t>
+      </w:r>
+      <w:r>
+        <w:rPr>
+          <w:rFonts w:ascii="Times New Roman" w:hAnsi="Times New Roman" w:cs="Times New Roman"/>
+        </w:rPr>
+        <w:t xml:space="preserve">s how </w:t>
+      </w:r>
+      <w:r>
+        <w:rPr>
+          <w:rFonts w:ascii="Times New Roman" w:hAnsi="Times New Roman" w:cs="Times New Roman"/>
+        </w:rPr>
+        <w:t xml:space="preserve">Gregor’s transformation causes misfortune for his entire family, however, in the final passage the tone of the story changes to one of hope. </w:t>
+      </w:r>
+      <w:r>
+        <w:rPr>
+          <w:rFonts w:ascii="Times New Roman" w:hAnsi="Times New Roman" w:cs="Times New Roman"/>
+        </w:rPr>
+        <w:t>Through an analysis of the story’s characters, plot,</w:t>
+      </w:r>
+      <w:r>
+        <w:rPr>
+          <w:rFonts w:ascii="Times New Roman" w:hAnsi="Times New Roman" w:cs="Times New Roman"/>
+        </w:rPr>
+        <w:t xml:space="preserve"> and *,</w:t>
+      </w:r>
+      <w:r>
+        <w:rPr>
+          <w:rFonts w:ascii="Times New Roman" w:hAnsi="Times New Roman" w:cs="Times New Roman"/>
+        </w:rPr>
+        <w:t xml:space="preserve"> this essay will demonstrate how the final passage of The Metamorphosis is about how your response to your struggles define and shape who you </w:t>
+      </w:r>
+      <w:r>
+        <w:rPr>
+          <w:rFonts w:ascii="Times New Roman" w:hAnsi="Times New Roman" w:cs="Times New Roman"/>
+        </w:rPr>
+        <w:t>become</w:t>
+      </w:r>
+      <w:r>
+        <w:rPr>
+          <w:rFonts w:ascii="Times New Roman" w:hAnsi="Times New Roman" w:cs="Times New Roman"/>
+        </w:rPr>
+        <w:t>.</w:t>
+      </w:r>
+    </w:p>
+    <w:p>
+      <w:pPr>
+        <w:pStyle w:val="Standard"/>
+        <w:spacing w:line="480" w:lineRule="auto"/>
+        <w:rPr>
+          <w:rFonts w:ascii="Times New Roman" w:hAnsi="Times New Roman" w:cs="Times New Roman"/>
+        </w:rPr>
+      </w:pPr>
+    </w:p>
+    <w:p>
+      <w:pPr>
+        <w:pStyle w:val="Standard"/>
+        <w:spacing w:line="480" w:lineRule="auto"/>
+        <w:rPr>
+          <w:rFonts w:ascii="Times New Roman" w:hAnsi="Times New Roman" w:cs="Times New Roman"/>
+        </w:rPr>
+      </w:pPr>
+      <w:r>
+        <w:rPr>
+          <w:rFonts w:ascii="Times New Roman" w:hAnsi="Times New Roman" w:cs="Times New Roman"/>
+        </w:rPr>
+        <w:t>Gregor’s struggles start at the beginning of the story when he wakes up</w:t>
       </w:r>
       <w:r>
         <w:rPr>
@@ -439,86 +607,38 @@
         <w:rPr>
           <w:rFonts w:ascii="Times New Roman" w:hAnsi="Times New Roman" w:cs="Times New Roman"/>
         </w:rPr>
-        <w:t>that he has been turned into a monstrous verminous bug</w:t>
-      </w:r>
-      <w:r>
-        <w:rPr>
-          <w:rFonts w:ascii="Times New Roman" w:hAnsi="Times New Roman" w:cs="Times New Roman"/>
-        </w:rPr>
-        <w:t>. It takes him a long time to finally understand that he can’t continue working due to his t</w:t>
-      </w:r>
-      <w:r>
-        <w:rPr>
-          <w:rFonts w:ascii="Times New Roman" w:hAnsi="Times New Roman" w:cs="Times New Roman"/>
-        </w:rPr>
-        <w:t>ransformation</w:t>
-      </w:r>
-      <w:r>
-        <w:rPr>
-          <w:rFonts w:ascii="Times New Roman" w:hAnsi="Times New Roman" w:cs="Times New Roman"/>
-        </w:rPr>
-        <w:t xml:space="preserve">. Although Gregor does become more comfortable with his new body, preferring to be in tighter spaces and climb on the walls, he still struggles with his past human self and even puts up a fight when his mother and sister are “taking away from </w:t>
-      </w:r>
-      <w:r>
-        <w:rPr>
-          <w:rFonts w:ascii="Times New Roman" w:hAnsi="Times New Roman" w:cs="Times New Roman"/>
-        </w:rPr>
-        <w:t>him everything he cherished” (Kafka 46). In his selfishness to preserve his childhood belongings, he terrifies his mother who was previously excited to finally get to see him since his transformation. Gregor continues to cause problems for his family in hi</w:t>
-      </w:r>
-      <w:r>
-        <w:rPr>
-          <w:rFonts w:ascii="Times New Roman" w:hAnsi="Times New Roman" w:cs="Times New Roman"/>
-        </w:rPr>
-        <w:t>s own selfishness and eventually dies being unable to adjust to his new struggles.</w:t>
-      </w:r>
-    </w:p>
-    <w:p>
-      <w:pPr>
-        <w:pStyle w:val="Standard"/>
-        <w:spacing w:line="480" w:lineRule="auto"/>
-        <w:rPr>
-          <w:rFonts w:ascii="Times New Roman" w:hAnsi="Times New Roman" w:cs="Times New Roman"/>
-        </w:rPr>
-      </w:pPr>
-    </w:p>
-    <w:p>
-      <w:pPr>
-        <w:pStyle w:val="Standard"/>
-        <w:spacing w:line="480" w:lineRule="auto"/>
-        <w:rPr>
-          <w:rFonts w:ascii="Times New Roman" w:hAnsi="Times New Roman" w:cs="Times New Roman"/>
-        </w:rPr>
-      </w:pPr>
-      <w:r>
-        <w:rPr>
-          <w:rFonts w:ascii="Times New Roman" w:hAnsi="Times New Roman" w:cs="Times New Roman"/>
-        </w:rPr>
-        <w:t>Grete is the first person in their family who manages to accept Gregor’s grotesque transformation. Although she is terrified of him at first, she ends up being the main car</w:t>
-      </w:r>
-      <w:r>
-        <w:rPr>
-          <w:rFonts w:ascii="Times New Roman" w:hAnsi="Times New Roman" w:cs="Times New Roman"/>
-        </w:rPr>
-        <w:t>egiver and eventually adjusts to the routine of feeding him and cleaning his room. She does the job as her role in the family and even goes as far as to get angry at her mother for trying to intervene to spare her the pain of seeing her transformed son. Th</w:t>
-      </w:r>
-      <w:r>
-        <w:rPr>
-          <w:rFonts w:ascii="Times New Roman" w:hAnsi="Times New Roman" w:cs="Times New Roman"/>
-        </w:rPr>
-        <w:t xml:space="preserve">is is much different than her life before Gregor’s transformation, which she was </w:t>
+        <w:t xml:space="preserve">that he has been turned into a monstrous verminous bug. It takes him a long time to finally understand that he can’t </w:t>
       </w:r>
       <w:r>
         <w:rPr>
           <w:rFonts w:ascii="Times New Roman" w:hAnsi="Times New Roman" w:cs="Times New Roman"/>
         </w:rPr>
         <w:lastRenderedPageBreak/>
-        <w:t>described as “a somewhat useless young woman” (Kafka 40). At the peak of conflict in the story, she ends up getting angry at Gregor and addresses him by name for the first tim</w:t>
-      </w:r>
-      <w:r>
-        <w:rPr>
-          <w:rFonts w:ascii="Times New Roman" w:hAnsi="Times New Roman" w:cs="Times New Roman"/>
-        </w:rPr>
-        <w:t xml:space="preserve">e, showing </w:t>
+        <w:t>continue working due to his transformation. Although Gregor does become more comfortable with his new body, preferring to be in tighter spaces and climb on the walls, he still struggles with his past human self and even puts up a fight when his mother and sister are “taking away from him everything he cherished” (Kafka 46). In his selfishness to preserve his childhood belongings, he terrifies his mother who was previously excited to finally get to see him since his transformation. Gregor continues to cause problems for his family in his own selfishness and eventually dies being unable to adjust to his new struggles.</w:t>
+      </w:r>
+    </w:p>
+    <w:p>
+      <w:pPr>
+        <w:pStyle w:val="Standard"/>
+        <w:spacing w:line="480" w:lineRule="auto"/>
+        <w:rPr>
+          <w:rFonts w:ascii="Times New Roman" w:hAnsi="Times New Roman" w:cs="Times New Roman"/>
+        </w:rPr>
+      </w:pPr>
+    </w:p>
+    <w:p>
+      <w:pPr>
+        <w:pStyle w:val="Standard"/>
+        <w:spacing w:line="480" w:lineRule="auto"/>
+        <w:rPr>
+          <w:rFonts w:ascii="Times New Roman" w:hAnsi="Times New Roman" w:cs="Times New Roman"/>
+        </w:rPr>
+      </w:pPr>
+      <w:r>
+        <w:rPr>
+          <w:rFonts w:ascii="Times New Roman" w:hAnsi="Times New Roman" w:cs="Times New Roman"/>
+        </w:rPr>
+        <w:t xml:space="preserve">Grete is the first person in their family who manages to accept Gregor’s grotesque transformation. Although she is terrified of him at first, she ends up being the main caregiver and eventually adjusts to the routine of feeding him and cleaning his room. She does the job as her role in the family and even goes as far as to get angry at her mother for trying to intervene to spare her the pain of seeing her transformed son. This is much different than her life before Gregor’s transformation, which she was described as “a somewhat useless young woman” (Kafka 40). At the peak of conflict in the story, she ends up getting angry at Gregor and addresses him by name for the first time, showing </w:t>
       </w:r>
       <w:r>
         <w:rPr>
@@ -566,13 +686,7 @@
         <w:rPr>
           <w:rFonts w:ascii="Times New Roman" w:hAnsi="Times New Roman" w:cs="Times New Roman"/>
         </w:rPr>
-        <w:t xml:space="preserve"> that it is time to g</w:t>
-      </w:r>
-      <w:r>
-        <w:rPr>
-          <w:rFonts w:ascii="Times New Roman" w:hAnsi="Times New Roman" w:cs="Times New Roman"/>
-        </w:rPr>
-        <w:t>et rid of Gregor. In the final passage with their fam</w:t>
+        <w:t xml:space="preserve"> that it is time to get rid of Gregor. In the final passage with their fam</w:t>
       </w:r>
       <w:r>
         <w:rPr>
@@ -635,7 +749,6 @@
         <w:t>and has promising prospects for the next stage of her life.</w:t>
       </w:r>
     </w:p>
-    <w:bookmarkEnd w:id="0"/>
     <w:p>
       <w:pPr>
         <w:pStyle w:val="Standard"/>

</xml_diff>

<commit_message>
Need that ending and maybe another quick paragraph
</commit_message>
<xml_diff>
--- a/English 1027f/Passage_Analysis.docx
+++ b/English 1027f/Passage_Analysis.docx
@@ -491,278 +491,627 @@
         <w:rPr>
           <w:rFonts w:ascii="Times New Roman" w:hAnsi="Times New Roman" w:cs="Times New Roman"/>
         </w:rPr>
-        <w:t>guides us inside and outside the thoughts of Gregor through third-person in free indirect discourse, allowing Kafka to rationalize th</w:t>
-      </w:r>
+        <w:t>guides us inside and outside the thoughts of Gregor through third-person in free indirect discourse, allowing Kafka to rationalize the unnatural events that occur to Gregor.</w:t>
+      </w:r>
+      <w:r>
+        <w:rPr>
+          <w:rFonts w:ascii="Times New Roman" w:hAnsi="Times New Roman" w:cs="Times New Roman"/>
+        </w:rPr>
+        <w:t xml:space="preserve"> The effect of this narrative style is to give the reader a sense of how the characters change after Gregor’s transformation.</w:t>
+      </w:r>
+      <w:r>
+        <w:rPr>
+          <w:rFonts w:ascii="Times New Roman" w:hAnsi="Times New Roman" w:cs="Times New Roman"/>
+        </w:rPr>
+        <w:t xml:space="preserve"> </w:t>
+      </w:r>
+      <w:r>
+        <w:rPr>
+          <w:rFonts w:ascii="Times New Roman" w:hAnsi="Times New Roman" w:cs="Times New Roman"/>
+        </w:rPr>
+        <w:t>Kafka</w:t>
+      </w:r>
+      <w:r>
+        <w:rPr>
+          <w:rFonts w:ascii="Times New Roman" w:hAnsi="Times New Roman" w:cs="Times New Roman"/>
+        </w:rPr>
+        <w:t xml:space="preserve"> </w:t>
+      </w:r>
+      <w:r>
+        <w:rPr>
+          <w:rFonts w:ascii="Times New Roman" w:hAnsi="Times New Roman" w:cs="Times New Roman"/>
+        </w:rPr>
+        <w:t>emphasize</w:t>
+      </w:r>
+      <w:r>
+        <w:rPr>
+          <w:rFonts w:ascii="Times New Roman" w:hAnsi="Times New Roman" w:cs="Times New Roman"/>
+        </w:rPr>
+        <w:t xml:space="preserve">s how </w:t>
+      </w:r>
+      <w:r>
+        <w:rPr>
+          <w:rFonts w:ascii="Times New Roman" w:hAnsi="Times New Roman" w:cs="Times New Roman"/>
+        </w:rPr>
+        <w:t xml:space="preserve">Gregor’s transformation causes misfortune for his entire family, however, in the final passage the tone of the </w:t>
+      </w:r>
+      <w:r>
+        <w:rPr>
+          <w:rFonts w:ascii="Times New Roman" w:hAnsi="Times New Roman" w:cs="Times New Roman"/>
+        </w:rPr>
+        <w:t>text</w:t>
+      </w:r>
+      <w:r>
+        <w:rPr>
+          <w:rFonts w:ascii="Times New Roman" w:hAnsi="Times New Roman" w:cs="Times New Roman"/>
+        </w:rPr>
+        <w:t xml:space="preserve"> changes to one of hope. </w:t>
+      </w:r>
+      <w:r>
+        <w:rPr>
+          <w:rFonts w:ascii="Times New Roman" w:hAnsi="Times New Roman" w:cs="Times New Roman"/>
+        </w:rPr>
+        <w:t xml:space="preserve">Through an analysis of the </w:t>
+      </w:r>
+      <w:r>
+        <w:rPr>
+          <w:rFonts w:ascii="Times New Roman" w:hAnsi="Times New Roman" w:cs="Times New Roman"/>
+        </w:rPr>
+        <w:t>text</w:t>
+      </w:r>
+      <w:r>
+        <w:rPr>
+          <w:rFonts w:ascii="Times New Roman" w:hAnsi="Times New Roman" w:cs="Times New Roman"/>
+        </w:rPr>
+        <w:t>’s characters, plot,</w:t>
+      </w:r>
+      <w:r>
+        <w:rPr>
+          <w:rFonts w:ascii="Times New Roman" w:hAnsi="Times New Roman" w:cs="Times New Roman"/>
+        </w:rPr>
+        <w:t xml:space="preserve"> and </w:t>
+      </w:r>
+      <w:r>
+        <w:rPr>
+          <w:rFonts w:ascii="Times New Roman" w:hAnsi="Times New Roman" w:cs="Times New Roman"/>
+        </w:rPr>
+        <w:t>setting</w:t>
+      </w:r>
+      <w:r>
+        <w:rPr>
+          <w:rFonts w:ascii="Times New Roman" w:hAnsi="Times New Roman" w:cs="Times New Roman"/>
+        </w:rPr>
+        <w:t>,</w:t>
+      </w:r>
+      <w:r>
+        <w:rPr>
+          <w:rFonts w:ascii="Times New Roman" w:hAnsi="Times New Roman" w:cs="Times New Roman"/>
+        </w:rPr>
+        <w:t xml:space="preserve"> this essay will demonstrate how the final passage of The Metamorphosis is about how your response to your struggles define and shape who you </w:t>
+      </w:r>
+      <w:r>
+        <w:rPr>
+          <w:rFonts w:ascii="Times New Roman" w:hAnsi="Times New Roman" w:cs="Times New Roman"/>
+        </w:rPr>
+        <w:t>become</w:t>
+      </w:r>
+      <w:r>
+        <w:rPr>
+          <w:rFonts w:ascii="Times New Roman" w:hAnsi="Times New Roman" w:cs="Times New Roman"/>
+        </w:rPr>
+        <w:t>.</w:t>
+      </w:r>
+    </w:p>
+    <w:p>
+      <w:pPr>
+        <w:pStyle w:val="Standard"/>
+        <w:spacing w:line="480" w:lineRule="auto"/>
+        <w:rPr>
+          <w:rFonts w:ascii="Times New Roman" w:hAnsi="Times New Roman" w:cs="Times New Roman"/>
+        </w:rPr>
+      </w:pPr>
+    </w:p>
+    <w:p>
+      <w:pPr>
+        <w:pStyle w:val="Standard"/>
+        <w:spacing w:line="480" w:lineRule="auto"/>
+        <w:rPr>
+          <w:rFonts w:ascii="Times New Roman" w:hAnsi="Times New Roman" w:cs="Times New Roman"/>
+        </w:rPr>
+      </w:pPr>
+      <w:r>
+        <w:rPr>
+          <w:rFonts w:ascii="Times New Roman" w:hAnsi="Times New Roman" w:cs="Times New Roman"/>
+        </w:rPr>
+        <w:t xml:space="preserve">Gregor’s struggles start at the beginning of the </w:t>
+      </w:r>
+      <w:r>
+        <w:rPr>
+          <w:rFonts w:ascii="Times New Roman" w:hAnsi="Times New Roman" w:cs="Times New Roman"/>
+        </w:rPr>
+        <w:t>text</w:t>
+      </w:r>
+      <w:r>
+        <w:rPr>
+          <w:rFonts w:ascii="Times New Roman" w:hAnsi="Times New Roman" w:cs="Times New Roman"/>
+        </w:rPr>
+        <w:t xml:space="preserve"> when he wakes up</w:t>
+      </w:r>
+      <w:r>
+        <w:rPr>
+          <w:rFonts w:ascii="Times New Roman" w:hAnsi="Times New Roman" w:cs="Times New Roman"/>
+        </w:rPr>
+        <w:t xml:space="preserve"> and discovers </w:t>
+      </w:r>
+      <w:r>
+        <w:rPr>
+          <w:rFonts w:ascii="Times New Roman" w:hAnsi="Times New Roman" w:cs="Times New Roman"/>
+        </w:rPr>
+        <w:t xml:space="preserve">that he has been turned into a monstrous verminous bug. It takes him a long time to finally understand that he can’t </w:t>
+      </w:r>
+      <w:r>
+        <w:rPr>
+          <w:rFonts w:ascii="Times New Roman" w:hAnsi="Times New Roman" w:cs="Times New Roman"/>
+        </w:rPr>
+        <w:lastRenderedPageBreak/>
+        <w:t>continue working due to his transformation. Although Gregor does become more comfortable with his new body, preferring to be in tighter spaces and climb on the walls, he still struggles with his past human self and even puts up a fight when his mother and sister are “taking away from him everything he cherished” (Kafka 46). In his selfishness to preserve his childhood belongings, he terrifies his mother who was previously excited to finally get to see him since his transformation. Gregor continues to cause problems for his family in his own selfishness and eventually dies being unable to adjust to his new struggles.</w:t>
+      </w:r>
+    </w:p>
+    <w:p>
+      <w:pPr>
+        <w:pStyle w:val="Standard"/>
+        <w:spacing w:line="480" w:lineRule="auto"/>
+        <w:rPr>
+          <w:rFonts w:ascii="Times New Roman" w:hAnsi="Times New Roman" w:cs="Times New Roman"/>
+        </w:rPr>
+      </w:pPr>
+    </w:p>
+    <w:p>
+      <w:pPr>
+        <w:pStyle w:val="Standard"/>
+        <w:spacing w:line="480" w:lineRule="auto"/>
+        <w:rPr>
+          <w:rFonts w:ascii="Times New Roman" w:hAnsi="Times New Roman" w:cs="Times New Roman"/>
+        </w:rPr>
+      </w:pPr>
+      <w:r>
+        <w:rPr>
+          <w:rFonts w:ascii="Times New Roman" w:hAnsi="Times New Roman" w:cs="Times New Roman"/>
+        </w:rPr>
+        <w:t xml:space="preserve">Grete is the first person in their family who manages to accept Gregor’s grotesque transformation. Although she is terrified of him at first, she ends up being the main caregiver and eventually adjusts to the routine of feeding him and cleaning his room. She does the job as her role in the family and even goes as far as to get angry at her mother for trying to intervene to spare her the pain of seeing her transformed son. This is much different than her life before Gregor’s transformation, which she was described as “a somewhat useless young woman” (Kafka 40). At the peak of conflict in the </w:t>
+      </w:r>
+      <w:r>
+        <w:rPr>
+          <w:rFonts w:ascii="Times New Roman" w:hAnsi="Times New Roman" w:cs="Times New Roman"/>
+        </w:rPr>
+        <w:t>text</w:t>
+      </w:r>
+      <w:r>
+        <w:rPr>
+          <w:rFonts w:ascii="Times New Roman" w:hAnsi="Times New Roman" w:cs="Times New Roman"/>
+        </w:rPr>
+        <w:t xml:space="preserve">, she ends up getting angry at Gregor and addresses him by name for the first time, showing </w:t>
+      </w:r>
+      <w:r>
+        <w:rPr>
+          <w:rFonts w:ascii="Times New Roman" w:hAnsi="Times New Roman" w:cs="Times New Roman"/>
+        </w:rPr>
+        <w:t>authority</w:t>
+      </w:r>
+      <w:r>
+        <w:rPr>
+          <w:rFonts w:ascii="Times New Roman" w:hAnsi="Times New Roman" w:cs="Times New Roman"/>
+        </w:rPr>
+        <w:t xml:space="preserve">. She </w:t>
+      </w:r>
+      <w:r>
+        <w:rPr>
+          <w:rFonts w:ascii="Times New Roman" w:hAnsi="Times New Roman" w:cs="Times New Roman"/>
+        </w:rPr>
+        <w:t>continues caring for Gregor as a responsibility</w:t>
+      </w:r>
+      <w:r>
+        <w:rPr>
+          <w:rFonts w:ascii="Times New Roman" w:hAnsi="Times New Roman" w:cs="Times New Roman"/>
+        </w:rPr>
+        <w:t xml:space="preserve"> and ends up getting a part time job and studying to further her career. </w:t>
+      </w:r>
+      <w:r>
+        <w:rPr>
+          <w:rFonts w:ascii="Times New Roman" w:hAnsi="Times New Roman" w:cs="Times New Roman"/>
+        </w:rPr>
+        <w:t xml:space="preserve">It is Grete </w:t>
+      </w:r>
+      <w:r>
+        <w:rPr>
+          <w:rFonts w:ascii="Times New Roman" w:hAnsi="Times New Roman" w:cs="Times New Roman"/>
+        </w:rPr>
+        <w:t>who convinces her parents</w:t>
+      </w:r>
+      <w:r>
+        <w:rPr>
+          <w:rFonts w:ascii="Times New Roman" w:hAnsi="Times New Roman" w:cs="Times New Roman"/>
+        </w:rPr>
+        <w:t xml:space="preserve"> in a logical manner</w:t>
+      </w:r>
+      <w:r>
+        <w:rPr>
+          <w:rFonts w:ascii="Times New Roman" w:hAnsi="Times New Roman" w:cs="Times New Roman"/>
+        </w:rPr>
+        <w:t xml:space="preserve"> that it is time to get rid of Gregor. In the final passage with their fam</w:t>
+      </w:r>
+      <w:r>
+        <w:rPr>
+          <w:rFonts w:ascii="Times New Roman" w:hAnsi="Times New Roman" w:cs="Times New Roman"/>
+        </w:rPr>
+        <w:t>ily finally free of Gregor, her parents</w:t>
+      </w:r>
+      <w:r>
+        <w:rPr>
+          <w:rFonts w:ascii="Times New Roman" w:hAnsi="Times New Roman" w:cs="Times New Roman"/>
+        </w:rPr>
+        <w:t xml:space="preserve"> notice how much she has grown despite all the </w:t>
+      </w:r>
+      <w:r>
+        <w:rPr>
+          <w:rFonts w:ascii="Times New Roman" w:hAnsi="Times New Roman" w:cs="Times New Roman"/>
+        </w:rPr>
+        <w:t>troubles</w:t>
+      </w:r>
+      <w:r>
+        <w:rPr>
+          <w:rFonts w:ascii="Times New Roman" w:hAnsi="Times New Roman" w:cs="Times New Roman"/>
+        </w:rPr>
+        <w:t xml:space="preserve"> she</w:t>
+      </w:r>
+      <w:r>
+        <w:rPr>
+          <w:rFonts w:ascii="Times New Roman" w:hAnsi="Times New Roman" w:cs="Times New Roman"/>
+        </w:rPr>
+        <w:t xml:space="preserve"> has</w:t>
+      </w:r>
+      <w:r>
+        <w:rPr>
+          <w:rFonts w:ascii="Times New Roman" w:hAnsi="Times New Roman" w:cs="Times New Roman"/>
+        </w:rPr>
+        <w:t xml:space="preserve"> faced.</w:t>
+      </w:r>
+      <w:r>
+        <w:rPr>
+          <w:rFonts w:ascii="Times New Roman" w:hAnsi="Times New Roman" w:cs="Times New Roman"/>
+        </w:rPr>
+        <w:t xml:space="preserve"> She manages to overcome the struggles of taking care of Gregor and supporting the family</w:t>
+      </w:r>
+      <w:r>
+        <w:rPr>
+          <w:rFonts w:ascii="Times New Roman" w:hAnsi="Times New Roman" w:cs="Times New Roman"/>
+        </w:rPr>
+        <w:t xml:space="preserve"> financially</w:t>
+      </w:r>
+      <w:r>
+        <w:rPr>
+          <w:rFonts w:ascii="Times New Roman" w:hAnsi="Times New Roman" w:cs="Times New Roman"/>
+        </w:rPr>
+        <w:t xml:space="preserve">, </w:t>
+      </w:r>
+      <w:r>
+        <w:rPr>
+          <w:rFonts w:ascii="Times New Roman" w:hAnsi="Times New Roman" w:cs="Times New Roman"/>
+        </w:rPr>
+        <w:t>and has promising prospects for the next stage of her life.</w:t>
+      </w:r>
+    </w:p>
+    <w:p>
+      <w:pPr>
+        <w:pStyle w:val="Standard"/>
+        <w:spacing w:line="480" w:lineRule="auto"/>
+        <w:rPr>
+          <w:rFonts w:ascii="Times New Roman" w:hAnsi="Times New Roman" w:cs="Times New Roman"/>
+        </w:rPr>
+      </w:pPr>
+    </w:p>
+    <w:p>
+      <w:pPr>
+        <w:pStyle w:val="Standard"/>
+        <w:spacing w:line="480" w:lineRule="auto"/>
+        <w:rPr>
+          <w:rFonts w:ascii="Times New Roman" w:hAnsi="Times New Roman" w:cs="Times New Roman"/>
+        </w:rPr>
+      </w:pPr>
+      <w:r>
+        <w:rPr>
+          <w:rFonts w:ascii="Times New Roman" w:hAnsi="Times New Roman" w:cs="Times New Roman"/>
+        </w:rPr>
+        <w:t>The events of The Metamorphosis mostly occur from the perspective of Gregor</w:t>
+      </w:r>
+      <w:r>
+        <w:rPr>
+          <w:rFonts w:ascii="Times New Roman" w:hAnsi="Times New Roman" w:cs="Times New Roman"/>
+        </w:rPr>
+        <w:t xml:space="preserve"> at the start of his transformation</w:t>
+      </w:r>
+      <w:r>
+        <w:rPr>
+          <w:rFonts w:ascii="Times New Roman" w:hAnsi="Times New Roman" w:cs="Times New Roman"/>
+        </w:rPr>
+        <w:t xml:space="preserve"> up until his death. </w:t>
+      </w:r>
+      <w:r>
+        <w:rPr>
+          <w:rFonts w:ascii="Times New Roman" w:hAnsi="Times New Roman" w:cs="Times New Roman"/>
+        </w:rPr>
+        <w:t xml:space="preserve">The story shows how Gregor attempts to overcome his new struggles, but the plot indicates a deeper meaning to the events. In the final passage, the view has changed from </w:t>
+      </w:r>
+      <w:r>
+        <w:rPr>
+          <w:rFonts w:ascii="Times New Roman" w:hAnsi="Times New Roman" w:cs="Times New Roman"/>
+        </w:rPr>
+        <w:lastRenderedPageBreak/>
+        <w:t xml:space="preserve">mostly being on Gregor to being on his family. </w:t>
+      </w:r>
+      <w:r>
+        <w:rPr>
+          <w:rFonts w:ascii="Times New Roman" w:hAnsi="Times New Roman" w:cs="Times New Roman"/>
+        </w:rPr>
+        <w:t>Each of the members of the family were now employed, while before they were all ungratefully relying on Gregor financially.</w:t>
+      </w:r>
+      <w:r>
+        <w:rPr>
+          <w:rFonts w:ascii="Times New Roman" w:hAnsi="Times New Roman" w:cs="Times New Roman"/>
+        </w:rPr>
+        <w:t xml:space="preserve">  </w:t>
+      </w:r>
+      <w:r>
+        <w:rPr>
+          <w:rFonts w:ascii="Times New Roman" w:hAnsi="Times New Roman" w:cs="Times New Roman"/>
+        </w:rPr>
+        <w:t xml:space="preserve">The tone of the story has shifted from </w:t>
+      </w:r>
+      <w:r>
+        <w:rPr>
+          <w:rFonts w:ascii="Times New Roman" w:hAnsi="Times New Roman" w:cs="Times New Roman"/>
+        </w:rPr>
+        <w:t>helplessness and tragedy to hope.</w:t>
+      </w:r>
+      <w:r>
+        <w:rPr>
+          <w:rFonts w:ascii="Times New Roman" w:hAnsi="Times New Roman" w:cs="Times New Roman"/>
+        </w:rPr>
+        <w:t xml:space="preserve"> Even though Gregor’s parents do not seem to improve throughout the story as much as Grete does, they still endure many sacrifices.</w:t>
+      </w:r>
+      <w:r>
+        <w:rPr>
+          <w:rFonts w:ascii="Times New Roman" w:hAnsi="Times New Roman" w:cs="Times New Roman"/>
+        </w:rPr>
+        <w:t xml:space="preserve"> Through their struggles with Gregor, working to support the family, and keeping the lodgers satisfied, they all managed to push through </w:t>
+      </w:r>
+      <w:r>
+        <w:rPr>
+          <w:rFonts w:ascii="Times New Roman" w:hAnsi="Times New Roman" w:cs="Times New Roman"/>
+        </w:rPr>
+        <w:t>the hardships and plan new dreams for their futures.</w:t>
+      </w:r>
+    </w:p>
+    <w:p>
+      <w:pPr>
+        <w:pStyle w:val="Standard"/>
+        <w:spacing w:line="480" w:lineRule="auto"/>
+        <w:rPr>
+          <w:rFonts w:ascii="Times New Roman" w:hAnsi="Times New Roman" w:cs="Times New Roman"/>
+        </w:rPr>
+      </w:pPr>
+    </w:p>
+    <w:p>
+      <w:pPr>
+        <w:pStyle w:val="Standard"/>
+        <w:spacing w:line="480" w:lineRule="auto"/>
+        <w:rPr>
+          <w:rFonts w:ascii="Times New Roman" w:hAnsi="Times New Roman" w:cs="Times New Roman"/>
+        </w:rPr>
+      </w:pPr>
+      <w:r>
+        <w:rPr>
+          <w:rFonts w:ascii="Times New Roman" w:hAnsi="Times New Roman" w:cs="Times New Roman"/>
+        </w:rPr>
+        <w:t>Most of</w:t>
+      </w:r>
+      <w:r>
+        <w:rPr>
+          <w:rFonts w:ascii="Times New Roman" w:hAnsi="Times New Roman" w:cs="Times New Roman"/>
+        </w:rPr>
+        <w:t xml:space="preserve"> the </w:t>
+      </w:r>
+      <w:r>
+        <w:rPr>
+          <w:rFonts w:ascii="Times New Roman" w:hAnsi="Times New Roman" w:cs="Times New Roman"/>
+        </w:rPr>
+        <w:t>text</w:t>
+      </w:r>
+      <w:r>
+        <w:rPr>
+          <w:rFonts w:ascii="Times New Roman" w:hAnsi="Times New Roman" w:cs="Times New Roman"/>
+        </w:rPr>
+        <w:t xml:space="preserve"> takes place in Gregor’</w:t>
+      </w:r>
+      <w:r>
+        <w:rPr>
+          <w:rFonts w:ascii="Times New Roman" w:hAnsi="Times New Roman" w:cs="Times New Roman"/>
+        </w:rPr>
+        <w:t>s bedroom, and the setting doesn’t change until the final passage when they leave the house and ride the tram. The apartment was a place of confinement where they were stuck for months to endure</w:t>
+      </w:r>
+      <w:r>
+        <w:rPr>
+          <w:rFonts w:ascii="Times New Roman" w:hAnsi="Times New Roman" w:cs="Times New Roman"/>
+        </w:rPr>
+        <w:t xml:space="preserve"> Gregor because they were too afraid to leave him alone</w:t>
+      </w:r>
+      <w:r>
+        <w:rPr>
+          <w:rFonts w:ascii="Times New Roman" w:hAnsi="Times New Roman" w:cs="Times New Roman"/>
+        </w:rPr>
+        <w:t xml:space="preserve">. The family considered </w:t>
+      </w:r>
+      <w:r>
+        <w:rPr>
+          <w:rFonts w:ascii="Times New Roman" w:hAnsi="Times New Roman" w:cs="Times New Roman"/>
+        </w:rPr>
+        <w:t>the</w:t>
+      </w:r>
+      <w:r>
+        <w:rPr>
+          <w:rFonts w:ascii="Times New Roman" w:hAnsi="Times New Roman" w:cs="Times New Roman"/>
+        </w:rPr>
+        <w:t>ir</w:t>
+      </w:r>
+      <w:r>
+        <w:rPr>
+          <w:rFonts w:ascii="Times New Roman" w:hAnsi="Times New Roman" w:cs="Times New Roman"/>
+        </w:rPr>
+        <w:t xml:space="preserve"> change in</w:t>
+      </w:r>
+      <w:r>
+        <w:rPr>
+          <w:rFonts w:ascii="Times New Roman" w:hAnsi="Times New Roman" w:cs="Times New Roman"/>
+        </w:rPr>
+        <w:t xml:space="preserve"> dwelling</w:t>
+      </w:r>
+      <w:r>
+        <w:rPr>
+          <w:rFonts w:ascii="Times New Roman" w:hAnsi="Times New Roman" w:cs="Times New Roman"/>
+        </w:rPr>
+        <w:t xml:space="preserve"> to be “the greatest im</w:t>
+      </w:r>
+      <w:r>
+        <w:rPr>
+          <w:rFonts w:ascii="Times New Roman" w:hAnsi="Times New Roman" w:cs="Times New Roman"/>
+        </w:rPr>
+        <w:t>provement in their situation</w:t>
+      </w:r>
+      <w:r>
+        <w:rPr>
+          <w:rFonts w:ascii="Times New Roman" w:hAnsi="Times New Roman" w:cs="Times New Roman"/>
+        </w:rPr>
+        <w:t>”</w:t>
+      </w:r>
+      <w:r>
+        <w:t xml:space="preserve"> </w:t>
+      </w:r>
+      <w:r>
+        <w:rPr>
+          <w:rFonts w:ascii="Times New Roman" w:hAnsi="Times New Roman" w:cs="Times New Roman"/>
+        </w:rPr>
+        <w:t xml:space="preserve">(Kafka 77). This </w:t>
+      </w:r>
+      <w:r>
+        <w:rPr>
+          <w:rFonts w:ascii="Times New Roman" w:hAnsi="Times New Roman" w:cs="Times New Roman"/>
+        </w:rPr>
+        <w:t xml:space="preserve">is symbolic </w:t>
+      </w:r>
+      <w:r>
+        <w:rPr>
+          <w:rFonts w:ascii="Times New Roman" w:hAnsi="Times New Roman" w:cs="Times New Roman"/>
+        </w:rPr>
+        <w:t>to</w:t>
+      </w:r>
+      <w:r>
+        <w:rPr>
+          <w:rFonts w:ascii="Times New Roman" w:hAnsi="Times New Roman" w:cs="Times New Roman"/>
+        </w:rPr>
+        <w:t xml:space="preserve"> how </w:t>
+      </w:r>
+      <w:r>
+        <w:rPr>
+          <w:rFonts w:ascii="Times New Roman" w:hAnsi="Times New Roman" w:cs="Times New Roman"/>
+        </w:rPr>
+        <w:t xml:space="preserve">a </w:t>
+      </w:r>
+      <w:r>
+        <w:rPr>
+          <w:rFonts w:ascii="Times New Roman" w:hAnsi="Times New Roman" w:cs="Times New Roman"/>
+        </w:rPr>
+        <w:t>caterpillar</w:t>
+      </w:r>
+      <w:r>
+        <w:rPr>
+          <w:rFonts w:ascii="Times New Roman" w:hAnsi="Times New Roman" w:cs="Times New Roman"/>
+        </w:rPr>
+        <w:t xml:space="preserve"> </w:t>
+      </w:r>
+      <w:r>
+        <w:rPr>
+          <w:rFonts w:ascii="Times New Roman" w:hAnsi="Times New Roman" w:cs="Times New Roman"/>
+        </w:rPr>
+        <w:t>is</w:t>
+      </w:r>
+      <w:r>
+        <w:rPr>
+          <w:rFonts w:ascii="Times New Roman" w:hAnsi="Times New Roman" w:cs="Times New Roman"/>
+        </w:rPr>
+        <w:t xml:space="preserve"> confined to a cocoon until the metamorphosis is complete</w:t>
+      </w:r>
+      <w:r>
+        <w:rPr>
+          <w:rFonts w:ascii="Times New Roman" w:hAnsi="Times New Roman" w:cs="Times New Roman"/>
+        </w:rPr>
+        <w:t xml:space="preserve"> and it emerges as a butterfly</w:t>
+      </w:r>
+      <w:r>
+        <w:rPr>
+          <w:rFonts w:ascii="Times New Roman" w:hAnsi="Times New Roman" w:cs="Times New Roman"/>
+        </w:rPr>
+        <w:t>.</w:t>
+      </w:r>
+      <w:r>
+        <w:rPr>
+          <w:rFonts w:ascii="Times New Roman" w:hAnsi="Times New Roman" w:cs="Times New Roman"/>
+        </w:rPr>
+        <w:t xml:space="preserve"> Additionally, this is indicated at the end when “at the end of their </w:t>
+      </w:r>
+      <w:r>
+        <w:rPr>
+          <w:rFonts w:ascii="Times New Roman" w:hAnsi="Times New Roman" w:cs="Times New Roman"/>
+        </w:rPr>
+        <w:t>journey the da</w:t>
+      </w:r>
+      <w:r>
+        <w:rPr>
+          <w:rFonts w:ascii="Times New Roman" w:hAnsi="Times New Roman" w:cs="Times New Roman"/>
+        </w:rPr>
+        <w:t xml:space="preserve">ughter first lifted herself up </w:t>
+      </w:r>
+      <w:r>
+        <w:rPr>
+          <w:rFonts w:ascii="Times New Roman" w:hAnsi="Times New Roman" w:cs="Times New Roman"/>
+        </w:rPr>
+        <w:t>and stretched her young body</w:t>
+      </w:r>
+      <w:r>
+        <w:rPr>
+          <w:rFonts w:ascii="Times New Roman" w:hAnsi="Times New Roman" w:cs="Times New Roman"/>
+        </w:rPr>
+        <w:t xml:space="preserve">” (Kafka 77). Grete manages to transform into a “beautiful and </w:t>
+      </w:r>
+      <w:r>
+        <w:rPr>
+          <w:rFonts w:ascii="Times New Roman" w:hAnsi="Times New Roman" w:cs="Times New Roman"/>
+        </w:rPr>
+        <w:t>voluptuous young woman</w:t>
+      </w:r>
+      <w:r>
+        <w:rPr>
+          <w:rFonts w:ascii="Times New Roman" w:hAnsi="Times New Roman" w:cs="Times New Roman"/>
+        </w:rPr>
+        <w:t>” after taking on new responsibilities after Gregor’s transformation.</w:t>
+      </w:r>
+    </w:p>
+    <w:p>
+      <w:pPr>
+        <w:pStyle w:val="Standard"/>
+        <w:spacing w:line="480" w:lineRule="auto"/>
+      </w:pPr>
       <w:bookmarkStart w:id="1" w:name="_GoBack"/>
       <w:bookmarkEnd w:id="1"/>
-      <w:r>
-        <w:rPr>
-          <w:rFonts w:ascii="Times New Roman" w:hAnsi="Times New Roman" w:cs="Times New Roman"/>
-        </w:rPr>
-        <w:t>e unnatural events that occur to Gregor.</w:t>
-      </w:r>
-      <w:r>
-        <w:rPr>
-          <w:rFonts w:ascii="Times New Roman" w:hAnsi="Times New Roman" w:cs="Times New Roman"/>
-        </w:rPr>
-        <w:t xml:space="preserve"> The effect of this narrative style is to give the reader a sense of how the characters change after Gregor’s transformation.</w:t>
-      </w:r>
-      <w:r>
-        <w:rPr>
-          <w:rFonts w:ascii="Times New Roman" w:hAnsi="Times New Roman" w:cs="Times New Roman"/>
-        </w:rPr>
-        <w:t xml:space="preserve"> </w:t>
-      </w:r>
-      <w:r>
-        <w:rPr>
-          <w:rFonts w:ascii="Times New Roman" w:hAnsi="Times New Roman" w:cs="Times New Roman"/>
-        </w:rPr>
-        <w:t>Kafka</w:t>
-      </w:r>
-      <w:r>
-        <w:rPr>
-          <w:rFonts w:ascii="Times New Roman" w:hAnsi="Times New Roman" w:cs="Times New Roman"/>
-        </w:rPr>
-        <w:t xml:space="preserve"> </w:t>
-      </w:r>
-      <w:r>
-        <w:rPr>
-          <w:rFonts w:ascii="Times New Roman" w:hAnsi="Times New Roman" w:cs="Times New Roman"/>
-        </w:rPr>
-        <w:t>emphasize</w:t>
-      </w:r>
-      <w:r>
-        <w:rPr>
-          <w:rFonts w:ascii="Times New Roman" w:hAnsi="Times New Roman" w:cs="Times New Roman"/>
-        </w:rPr>
-        <w:t xml:space="preserve">s how </w:t>
-      </w:r>
-      <w:r>
-        <w:rPr>
-          <w:rFonts w:ascii="Times New Roman" w:hAnsi="Times New Roman" w:cs="Times New Roman"/>
-        </w:rPr>
-        <w:t xml:space="preserve">Gregor’s transformation causes misfortune for his entire family, however, in the final passage the tone of the story changes to one of hope. </w:t>
-      </w:r>
-      <w:r>
-        <w:rPr>
-          <w:rFonts w:ascii="Times New Roman" w:hAnsi="Times New Roman" w:cs="Times New Roman"/>
-        </w:rPr>
-        <w:t>Through an analysis of the story’s characters, plot,</w:t>
-      </w:r>
-      <w:r>
-        <w:rPr>
-          <w:rFonts w:ascii="Times New Roman" w:hAnsi="Times New Roman" w:cs="Times New Roman"/>
-        </w:rPr>
-        <w:t xml:space="preserve"> and *,</w:t>
-      </w:r>
-      <w:r>
-        <w:rPr>
-          <w:rFonts w:ascii="Times New Roman" w:hAnsi="Times New Roman" w:cs="Times New Roman"/>
-        </w:rPr>
-        <w:t xml:space="preserve"> this essay will demonstrate how the final passage of The Metamorphosis is about how your response to your struggles define and shape who you </w:t>
-      </w:r>
-      <w:r>
-        <w:rPr>
-          <w:rFonts w:ascii="Times New Roman" w:hAnsi="Times New Roman" w:cs="Times New Roman"/>
-        </w:rPr>
-        <w:t>become</w:t>
-      </w:r>
-      <w:r>
-        <w:rPr>
-          <w:rFonts w:ascii="Times New Roman" w:hAnsi="Times New Roman" w:cs="Times New Roman"/>
-        </w:rPr>
-        <w:t>.</w:t>
-      </w:r>
-    </w:p>
-    <w:p>
-      <w:pPr>
-        <w:pStyle w:val="Standard"/>
-        <w:spacing w:line="480" w:lineRule="auto"/>
-        <w:rPr>
-          <w:rFonts w:ascii="Times New Roman" w:hAnsi="Times New Roman" w:cs="Times New Roman"/>
-        </w:rPr>
-      </w:pPr>
-    </w:p>
-    <w:p>
-      <w:pPr>
-        <w:pStyle w:val="Standard"/>
-        <w:spacing w:line="480" w:lineRule="auto"/>
-        <w:rPr>
-          <w:rFonts w:ascii="Times New Roman" w:hAnsi="Times New Roman" w:cs="Times New Roman"/>
-        </w:rPr>
-      </w:pPr>
-      <w:r>
-        <w:rPr>
-          <w:rFonts w:ascii="Times New Roman" w:hAnsi="Times New Roman" w:cs="Times New Roman"/>
-        </w:rPr>
-        <w:t>Gregor’s struggles start at the beginning of the story when he wakes up</w:t>
-      </w:r>
-      <w:r>
-        <w:rPr>
-          <w:rFonts w:ascii="Times New Roman" w:hAnsi="Times New Roman" w:cs="Times New Roman"/>
-        </w:rPr>
-        <w:t xml:space="preserve"> and discovers </w:t>
-      </w:r>
-      <w:r>
-        <w:rPr>
-          <w:rFonts w:ascii="Times New Roman" w:hAnsi="Times New Roman" w:cs="Times New Roman"/>
-        </w:rPr>
-        <w:t xml:space="preserve">that he has been turned into a monstrous verminous bug. It takes him a long time to finally understand that he can’t </w:t>
-      </w:r>
-      <w:r>
-        <w:rPr>
-          <w:rFonts w:ascii="Times New Roman" w:hAnsi="Times New Roman" w:cs="Times New Roman"/>
-        </w:rPr>
-        <w:lastRenderedPageBreak/>
-        <w:t>continue working due to his transformation. Although Gregor does become more comfortable with his new body, preferring to be in tighter spaces and climb on the walls, he still struggles with his past human self and even puts up a fight when his mother and sister are “taking away from him everything he cherished” (Kafka 46). In his selfishness to preserve his childhood belongings, he terrifies his mother who was previously excited to finally get to see him since his transformation. Gregor continues to cause problems for his family in his own selfishness and eventually dies being unable to adjust to his new struggles.</w:t>
-      </w:r>
-    </w:p>
-    <w:p>
-      <w:pPr>
-        <w:pStyle w:val="Standard"/>
-        <w:spacing w:line="480" w:lineRule="auto"/>
-        <w:rPr>
-          <w:rFonts w:ascii="Times New Roman" w:hAnsi="Times New Roman" w:cs="Times New Roman"/>
-        </w:rPr>
-      </w:pPr>
-    </w:p>
-    <w:p>
-      <w:pPr>
-        <w:pStyle w:val="Standard"/>
-        <w:spacing w:line="480" w:lineRule="auto"/>
-        <w:rPr>
-          <w:rFonts w:ascii="Times New Roman" w:hAnsi="Times New Roman" w:cs="Times New Roman"/>
-        </w:rPr>
-      </w:pPr>
-      <w:r>
-        <w:rPr>
-          <w:rFonts w:ascii="Times New Roman" w:hAnsi="Times New Roman" w:cs="Times New Roman"/>
-        </w:rPr>
-        <w:t xml:space="preserve">Grete is the first person in their family who manages to accept Gregor’s grotesque transformation. Although she is terrified of him at first, she ends up being the main caregiver and eventually adjusts to the routine of feeding him and cleaning his room. She does the job as her role in the family and even goes as far as to get angry at her mother for trying to intervene to spare her the pain of seeing her transformed son. This is much different than her life before Gregor’s transformation, which she was described as “a somewhat useless young woman” (Kafka 40). At the peak of conflict in the story, she ends up getting angry at Gregor and addresses him by name for the first time, showing </w:t>
-      </w:r>
-      <w:r>
-        <w:rPr>
-          <w:rFonts w:ascii="Times New Roman" w:hAnsi="Times New Roman" w:cs="Times New Roman"/>
-        </w:rPr>
-        <w:t>authority</w:t>
-      </w:r>
-      <w:r>
-        <w:rPr>
-          <w:rFonts w:ascii="Times New Roman" w:hAnsi="Times New Roman" w:cs="Times New Roman"/>
-        </w:rPr>
-        <w:t xml:space="preserve">. She </w:t>
-      </w:r>
-      <w:r>
-        <w:rPr>
-          <w:rFonts w:ascii="Times New Roman" w:hAnsi="Times New Roman" w:cs="Times New Roman"/>
-        </w:rPr>
-        <w:t>continues caring for Gregor as a responsibility</w:t>
-      </w:r>
-      <w:r>
-        <w:rPr>
-          <w:rFonts w:ascii="Times New Roman" w:hAnsi="Times New Roman" w:cs="Times New Roman"/>
-        </w:rPr>
-        <w:t xml:space="preserve"> and ends up getting a part time job and studying to further her career. </w:t>
-      </w:r>
-      <w:r>
-        <w:rPr>
-          <w:rFonts w:ascii="Times New Roman" w:hAnsi="Times New Roman" w:cs="Times New Roman"/>
-        </w:rPr>
-        <w:t xml:space="preserve">It is Grete </w:t>
-      </w:r>
-      <w:r>
-        <w:rPr>
-          <w:rFonts w:ascii="Times New Roman" w:hAnsi="Times New Roman" w:cs="Times New Roman"/>
-        </w:rPr>
-        <w:t>who convinces her parents</w:t>
-      </w:r>
-      <w:r>
-        <w:rPr>
-          <w:rFonts w:ascii="Times New Roman" w:hAnsi="Times New Roman" w:cs="Times New Roman"/>
-        </w:rPr>
-        <w:t xml:space="preserve"> in a logical manner</w:t>
-      </w:r>
-      <w:r>
-        <w:rPr>
-          <w:rFonts w:ascii="Times New Roman" w:hAnsi="Times New Roman" w:cs="Times New Roman"/>
-        </w:rPr>
-        <w:t xml:space="preserve"> that it is time to get rid of Gregor. In the final passage with their fam</w:t>
-      </w:r>
-      <w:r>
-        <w:rPr>
-          <w:rFonts w:ascii="Times New Roman" w:hAnsi="Times New Roman" w:cs="Times New Roman"/>
-        </w:rPr>
-        <w:t>ily finally free of Gregor, her parents</w:t>
-      </w:r>
-      <w:r>
-        <w:rPr>
-          <w:rFonts w:ascii="Times New Roman" w:hAnsi="Times New Roman" w:cs="Times New Roman"/>
-        </w:rPr>
-        <w:t xml:space="preserve"> notice how much she has grown despite all the </w:t>
-      </w:r>
-      <w:r>
-        <w:rPr>
-          <w:rFonts w:ascii="Times New Roman" w:hAnsi="Times New Roman" w:cs="Times New Roman"/>
-        </w:rPr>
-        <w:t>troubles</w:t>
-      </w:r>
-      <w:r>
-        <w:rPr>
-          <w:rFonts w:ascii="Times New Roman" w:hAnsi="Times New Roman" w:cs="Times New Roman"/>
-        </w:rPr>
-        <w:t xml:space="preserve"> she</w:t>
-      </w:r>
-      <w:r>
-        <w:rPr>
-          <w:rFonts w:ascii="Times New Roman" w:hAnsi="Times New Roman" w:cs="Times New Roman"/>
-        </w:rPr>
-        <w:t xml:space="preserve"> has</w:t>
-      </w:r>
-      <w:r>
-        <w:rPr>
-          <w:rFonts w:ascii="Times New Roman" w:hAnsi="Times New Roman" w:cs="Times New Roman"/>
-        </w:rPr>
-        <w:t xml:space="preserve"> faced.</w:t>
-      </w:r>
-      <w:r>
-        <w:rPr>
-          <w:rFonts w:ascii="Times New Roman" w:hAnsi="Times New Roman" w:cs="Times New Roman"/>
-        </w:rPr>
-        <w:t xml:space="preserve"> She manages to overcome the struggles of taking care of Gregor and supporting the family</w:t>
-      </w:r>
-      <w:r>
-        <w:rPr>
-          <w:rFonts w:ascii="Times New Roman" w:hAnsi="Times New Roman" w:cs="Times New Roman"/>
-        </w:rPr>
-        <w:t xml:space="preserve"> financially</w:t>
-      </w:r>
-      <w:r>
-        <w:rPr>
-          <w:rFonts w:ascii="Times New Roman" w:hAnsi="Times New Roman" w:cs="Times New Roman"/>
-        </w:rPr>
-        <w:t xml:space="preserve">, </w:t>
-      </w:r>
-      <w:r>
-        <w:rPr>
-          <w:rFonts w:ascii="Times New Roman" w:hAnsi="Times New Roman" w:cs="Times New Roman"/>
-        </w:rPr>
-        <w:t>and has promising prospects for the next stage of her life.</w:t>
-      </w:r>
-    </w:p>
-    <w:p>
-      <w:pPr>
-        <w:pStyle w:val="Standard"/>
-        <w:spacing w:line="480" w:lineRule="auto"/>
-        <w:rPr>
-          <w:rFonts w:ascii="Times New Roman" w:hAnsi="Times New Roman" w:cs="Times New Roman"/>
-        </w:rPr>
-      </w:pPr>
-    </w:p>
-    <w:p>
-      <w:pPr>
-        <w:pStyle w:val="Standard"/>
-        <w:spacing w:line="480" w:lineRule="auto"/>
-      </w:pPr>
     </w:p>
     <w:sectPr>
       <w:pgSz w:w="12240" w:h="15840"/>

</xml_diff>